<commit_message>
CalibrationTool_Setup_V1.30_1015.exe [2015-10-15]V1.30 1 Add notify message when user doing cableloss measurement [2015-10-10]V1.30 1 Chang cable loss mmeasure method,only measerue eight fix point 2 In cable loss measurement, popup warning window when cable loss difference between two adjacent frequencies is greater than 0.2dB. 3 Fix a bug in 2G Tx CV: test always passes even if Tx power is out of limit. 4 Execute nvm_store_sync only once in whole test, previousely, tool executes nvm_store at the end of each calibration actions: AFC, 2G Rx, 2G Tx, 3G
</commit_message>
<xml_diff>
--- a/calibrationtool_pack/简要使用说明.docx
+++ b/calibrationtool_pack/简要使用说明.docx
@@ -1,21 +1,42 @@
 
 <file path=word/document.xml><?xml version="1.0" encoding="utf-8"?>
-<w:document xmlns:ve="http://schemas.openxmlformats.org/markup-compatibility/2006" xmlns:o="urn:schemas-microsoft-com:office:office" xmlns:r="http://schemas.openxmlformats.org/officeDocument/2006/relationships" xmlns:m="http://schemas.openxmlformats.org/officeDocument/2006/math" xmlns:v="urn:schemas-microsoft-com:vml" xmlns:wp="http://schemas.openxmlformats.org/drawingml/2006/wordprocessingDrawing" xmlns:w10="urn:schemas-microsoft-com:office:word" xmlns:w="http://schemas.openxmlformats.org/wordprocessingml/2006/main" xmlns:wne="http://schemas.microsoft.com/office/word/2006/wordml">
+<w:document xmlns:wpc="http://schemas.microsoft.com/office/word/2010/wordprocessingCanvas" xmlns:mc="http://schemas.openxmlformats.org/markup-compatibility/2006" xmlns:o="urn:schemas-microsoft-com:office:office" xmlns:r="http://schemas.openxmlformats.org/officeDocument/2006/relationships" xmlns:m="http://schemas.openxmlformats.org/officeDocument/2006/math" xmlns:v="urn:schemas-microsoft-com:vml" xmlns:wp14="http://schemas.microsoft.com/office/word/2010/wordprocessingDrawing" xmlns:wp="http://schemas.openxmlformats.org/drawingml/2006/wordprocessingDrawing" xmlns:w10="urn:schemas-microsoft-com:office:word" xmlns:w="http://schemas.openxmlformats.org/wordprocessingml/2006/main" xmlns:w14="http://schemas.microsoft.com/office/word/2010/wordml" xmlns:w15="http://schemas.microsoft.com/office/word/2012/wordml" xmlns:wpg="http://schemas.microsoft.com/office/word/2010/wordprocessingGroup" xmlns:wpi="http://schemas.microsoft.com/office/word/2010/wordprocessingInk" xmlns:wne="http://schemas.microsoft.com/office/word/2006/wordml" xmlns:wps="http://schemas.microsoft.com/office/word/2010/wordprocessingShape" mc:Ignorable="w14 w15 wp14">
   <w:body>
     <w:p>
       <w:pPr>
         <w:pStyle w:val="1"/>
+        <w:keepNext w:val="0"/>
+        <w:keepLines w:val="0"/>
         <w:jc w:val="center"/>
-      </w:pPr>
-      <w:r>
-        <w:rPr>
-          <w:rFonts w:hint="eastAsia"/>
-        </w:rPr>
-        <w:t>校准和综测工具</w:t>
-      </w:r>
-      <w:r>
-        <w:rPr>
-          <w:rFonts w:hint="eastAsia"/>
+        <w:rPr>
+          <w:rFonts w:asciiTheme="majorEastAsia" w:eastAsiaTheme="majorEastAsia" w:hAnsiTheme="majorEastAsia"/>
+          <w:sz w:val="52"/>
+          <w:szCs w:val="52"/>
+        </w:rPr>
+      </w:pPr>
+      <w:r>
+        <w:rPr>
+          <w:rFonts w:asciiTheme="majorEastAsia" w:eastAsiaTheme="majorEastAsia" w:hAnsiTheme="majorEastAsia" w:hint="eastAsia"/>
+          <w:sz w:val="52"/>
+          <w:szCs w:val="52"/>
+        </w:rPr>
+        <w:t>3GR校准</w:t>
+      </w:r>
+      <w:proofErr w:type="gramStart"/>
+      <w:r>
+        <w:rPr>
+          <w:rFonts w:asciiTheme="majorEastAsia" w:eastAsiaTheme="majorEastAsia" w:hAnsiTheme="majorEastAsia" w:hint="eastAsia"/>
+          <w:sz w:val="52"/>
+          <w:szCs w:val="52"/>
+        </w:rPr>
+        <w:t>综测工具</w:t>
+      </w:r>
+      <w:proofErr w:type="gramEnd"/>
+      <w:r>
+        <w:rPr>
+          <w:rFonts w:asciiTheme="majorEastAsia" w:eastAsiaTheme="majorEastAsia" w:hAnsiTheme="majorEastAsia" w:hint="eastAsia"/>
+          <w:sz w:val="52"/>
+          <w:szCs w:val="52"/>
         </w:rPr>
         <w:t>简要使用说明</w:t>
       </w:r>
@@ -120,7 +141,7 @@
           <w:insideV w:val="single" w:sz="4" w:space="0" w:color="auto"/>
         </w:tblBorders>
         <w:tblLayout w:type="fixed"/>
-        <w:tblLook w:val="0000"/>
+        <w:tblLook w:val="0000" w:firstRow="0" w:lastRow="0" w:firstColumn="0" w:lastColumn="0" w:noHBand="0" w:noVBand="0"/>
       </w:tblPr>
       <w:tblGrid>
         <w:gridCol w:w="1980"/>
@@ -183,6 +204,7 @@
                 <w:szCs w:val="28"/>
               </w:rPr>
             </w:pPr>
+            <w:proofErr w:type="gramStart"/>
             <w:r>
               <w:rPr>
                 <w:rFonts w:ascii="Times New Roman" w:hAnsiTheme="minorEastAsia"/>
@@ -193,6 +215,7 @@
               </w:rPr>
               <w:t>福州瑞芯微电子</w:t>
             </w:r>
+            <w:proofErr w:type="gramEnd"/>
           </w:p>
         </w:tc>
       </w:tr>
@@ -324,6 +347,7 @@
                 <w:szCs w:val="21"/>
               </w:rPr>
             </w:pPr>
+            <w:proofErr w:type="spellStart"/>
             <w:r>
               <w:rPr>
                 <w:rFonts w:ascii="Times New Roman" w:hAnsiTheme="minorEastAsia" w:hint="eastAsia"/>
@@ -332,6 +356,25 @@
               </w:rPr>
               <w:t>LiuYi</w:t>
             </w:r>
+            <w:proofErr w:type="spellEnd"/>
+            <w:r>
+              <w:rPr>
+                <w:rFonts w:ascii="Times New Roman" w:hAnsiTheme="minorEastAsia"/>
+                <w:color w:val="3366FF"/>
+                <w:szCs w:val="21"/>
+              </w:rPr>
+              <w:t xml:space="preserve"> /</w:t>
+            </w:r>
+            <w:proofErr w:type="spellStart"/>
+            <w:r>
+              <w:rPr>
+                <w:rFonts w:ascii="Times New Roman" w:hAnsiTheme="minorEastAsia"/>
+                <w:color w:val="3366FF"/>
+                <w:szCs w:val="21"/>
+              </w:rPr>
+              <w:t>LanShunHua</w:t>
+            </w:r>
+            <w:proofErr w:type="spellEnd"/>
           </w:p>
         </w:tc>
       </w:tr>
@@ -380,7 +423,7 @@
                 <w:color w:val="3366FF"/>
                 <w:szCs w:val="21"/>
               </w:rPr>
-              <w:t>底层平台中心</w:t>
+              <w:t>第二系统产品部</w:t>
             </w:r>
           </w:p>
         </w:tc>
@@ -419,7 +462,7 @@
           <w:p>
             <w:pPr>
               <w:rPr>
-                <w:rFonts w:ascii="Times New Roman" w:hAnsi="Times New Roman"/>
+                <w:rFonts w:ascii="Times New Roman" w:hAnsi="Times New Roman" w:hint="eastAsia"/>
                 <w:color w:val="3366FF"/>
                 <w:szCs w:val="21"/>
               </w:rPr>
@@ -442,6 +485,14 @@
                 <w:t>@rock-chips.com</w:t>
               </w:r>
             </w:hyperlink>
+            <w:r>
+              <w:rPr>
+                <w:rStyle w:val="a7"/>
+                <w:rFonts w:ascii="Times New Roman" w:hAnsi="Times New Roman" w:hint="eastAsia"/>
+                <w:szCs w:val="21"/>
+              </w:rPr>
+              <w:t>/lsh@rock-chips.com</w:t>
+            </w:r>
           </w:p>
         </w:tc>
       </w:tr>
@@ -674,7 +725,7 @@
           <w:insideV w:val="single" w:sz="4" w:space="0" w:color="auto"/>
         </w:tblBorders>
         <w:tblLayout w:type="fixed"/>
-        <w:tblLook w:val="0000"/>
+        <w:tblLook w:val="0000" w:firstRow="0" w:lastRow="0" w:firstColumn="0" w:lastColumn="0" w:noHBand="0" w:noVBand="0"/>
       </w:tblPr>
       <w:tblGrid>
         <w:gridCol w:w="1148"/>
@@ -973,6 +1024,22 @@
                 <w:szCs w:val="16"/>
               </w:rPr>
             </w:pPr>
+            <w:r>
+              <w:rPr>
+                <w:rFonts w:ascii="Times New Roman" w:hAnsi="Times New Roman" w:hint="eastAsia"/>
+                <w:sz w:val="16"/>
+                <w:szCs w:val="16"/>
+              </w:rPr>
+              <w:t>20</w:t>
+            </w:r>
+            <w:r>
+              <w:rPr>
+                <w:rFonts w:ascii="Times New Roman" w:hAnsi="Times New Roman"/>
+                <w:sz w:val="16"/>
+                <w:szCs w:val="16"/>
+              </w:rPr>
+              <w:t>15-10-12</w:t>
+            </w:r>
           </w:p>
         </w:tc>
         <w:tc>
@@ -989,6 +1056,14 @@
                 <w:szCs w:val="16"/>
               </w:rPr>
             </w:pPr>
+            <w:r>
+              <w:rPr>
+                <w:rFonts w:ascii="Times New Roman" w:hAnsi="Times New Roman" w:hint="eastAsia"/>
+                <w:sz w:val="16"/>
+                <w:szCs w:val="16"/>
+              </w:rPr>
+              <w:t>V1.0.1</w:t>
+            </w:r>
           </w:p>
         </w:tc>
         <w:tc>
@@ -1005,6 +1080,14 @@
                 <w:szCs w:val="16"/>
               </w:rPr>
             </w:pPr>
+            <w:r>
+              <w:rPr>
+                <w:rFonts w:ascii="Times New Roman" w:hAnsiTheme="minorEastAsia" w:hint="eastAsia"/>
+                <w:sz w:val="16"/>
+                <w:szCs w:val="16"/>
+              </w:rPr>
+              <w:t>修改</w:t>
+            </w:r>
           </w:p>
         </w:tc>
         <w:tc>
@@ -1014,13 +1097,23 @@
           </w:tcPr>
           <w:p>
             <w:pPr>
-              <w:jc w:val="center"/>
+              <w:jc w:val="left"/>
               <w:rPr>
                 <w:rFonts w:ascii="Times New Roman" w:hAnsiTheme="minorEastAsia"/>
                 <w:sz w:val="16"/>
                 <w:szCs w:val="16"/>
               </w:rPr>
             </w:pPr>
+            <w:proofErr w:type="spellStart"/>
+            <w:r>
+              <w:rPr>
+                <w:rFonts w:ascii="Times New Roman" w:hAnsiTheme="minorEastAsia" w:hint="eastAsia"/>
+                <w:sz w:val="16"/>
+                <w:szCs w:val="16"/>
+              </w:rPr>
+              <w:t>LSH</w:t>
+            </w:r>
+            <w:proofErr w:type="spellEnd"/>
           </w:p>
         </w:tc>
         <w:tc>
@@ -1065,11 +1158,15 @@
     <w:p>
       <w:pPr>
         <w:pStyle w:val="1"/>
+        <w:keepNext w:val="0"/>
+        <w:keepLines w:val="0"/>
       </w:pPr>
     </w:p>
     <w:p>
       <w:pPr>
         <w:pStyle w:val="2"/>
+        <w:keepNext w:val="0"/>
+        <w:keepLines w:val="0"/>
         <w:numPr>
           <w:ilvl w:val="0"/>
           <w:numId w:val="3"/>
@@ -1093,6 +1190,8 @@
         </w:rPr>
         <w:t>设备驱动</w:t>
       </w:r>
+      <w:bookmarkStart w:id="0" w:name="_GoBack"/>
+      <w:bookmarkEnd w:id="0"/>
     </w:p>
     <w:p>
       <w:pPr>
@@ -1174,6 +1273,7 @@
         </w:rPr>
         <w:t>一路点击</w:t>
       </w:r>
+      <w:proofErr w:type="gramStart"/>
       <w:r>
         <w:rPr>
           <w:rFonts w:asciiTheme="minorEastAsia" w:hAnsiTheme="minorEastAsia"/>
@@ -1182,6 +1282,7 @@
         </w:rPr>
         <w:t>”</w:t>
       </w:r>
+      <w:proofErr w:type="gramEnd"/>
       <w:r>
         <w:rPr>
           <w:rFonts w:asciiTheme="minorEastAsia" w:hAnsiTheme="minorEastAsia" w:hint="eastAsia"/>
@@ -1190,6 +1291,7 @@
         </w:rPr>
         <w:t>Next</w:t>
       </w:r>
+      <w:proofErr w:type="gramStart"/>
       <w:r>
         <w:rPr>
           <w:rFonts w:asciiTheme="minorEastAsia" w:hAnsiTheme="minorEastAsia"/>
@@ -1198,6 +1300,7 @@
         </w:rPr>
         <w:t>”</w:t>
       </w:r>
+      <w:proofErr w:type="gramEnd"/>
       <w:r>
         <w:rPr>
           <w:rFonts w:asciiTheme="minorEastAsia" w:hAnsiTheme="minorEastAsia" w:hint="eastAsia"/>
@@ -1214,6 +1317,7 @@
         </w:rPr>
         <w:t>后点击</w:t>
       </w:r>
+      <w:proofErr w:type="gramStart"/>
       <w:r>
         <w:rPr>
           <w:rFonts w:asciiTheme="minorEastAsia" w:hAnsiTheme="minorEastAsia"/>
@@ -1222,6 +1326,7 @@
         </w:rPr>
         <w:t>”</w:t>
       </w:r>
+      <w:proofErr w:type="gramEnd"/>
       <w:r>
         <w:rPr>
           <w:rFonts w:asciiTheme="minorEastAsia" w:hAnsiTheme="minorEastAsia" w:hint="eastAsia"/>
@@ -1230,6 +1335,7 @@
         </w:rPr>
         <w:t>Install</w:t>
       </w:r>
+      <w:proofErr w:type="gramStart"/>
       <w:r>
         <w:rPr>
           <w:rFonts w:asciiTheme="minorEastAsia" w:hAnsiTheme="minorEastAsia"/>
@@ -1238,6 +1344,7 @@
         </w:rPr>
         <w:t>”</w:t>
       </w:r>
+      <w:proofErr w:type="gramEnd"/>
       <w:r>
         <w:rPr>
           <w:rFonts w:asciiTheme="minorEastAsia" w:hAnsiTheme="minorEastAsia" w:hint="eastAsia"/>
@@ -1420,6 +1527,7 @@
         </w:rPr>
         <w:t>右击</w:t>
       </w:r>
+      <w:proofErr w:type="gramStart"/>
       <w:r>
         <w:rPr>
           <w:rFonts w:asciiTheme="minorEastAsia" w:hAnsiTheme="minorEastAsia"/>
@@ -1428,6 +1536,7 @@
         </w:rPr>
         <w:t>”</w:t>
       </w:r>
+      <w:proofErr w:type="gramEnd"/>
       <w:r>
         <w:rPr>
           <w:rFonts w:asciiTheme="minorEastAsia" w:hAnsiTheme="minorEastAsia" w:hint="eastAsia"/>
@@ -1436,6 +1545,7 @@
         </w:rPr>
         <w:t>CDC Serial</w:t>
       </w:r>
+      <w:proofErr w:type="gramStart"/>
       <w:r>
         <w:rPr>
           <w:rFonts w:asciiTheme="minorEastAsia" w:hAnsiTheme="minorEastAsia"/>
@@ -1444,6 +1554,7 @@
         </w:rPr>
         <w:t>”</w:t>
       </w:r>
+      <w:proofErr w:type="gramEnd"/>
       <w:r>
         <w:rPr>
           <w:rFonts w:asciiTheme="minorEastAsia" w:hAnsiTheme="minorEastAsia" w:hint="eastAsia"/>
@@ -1565,7 +1676,25 @@
           <w:sz w:val="24"/>
           <w:szCs w:val="24"/>
         </w:rPr>
-        <w:t>为剩下的两个CDC设备和Mtp，重复进行3-7步骤</w:t>
+        <w:t>为剩下的两个CDC设备和</w:t>
+      </w:r>
+      <w:proofErr w:type="spellStart"/>
+      <w:r>
+        <w:rPr>
+          <w:rFonts w:asciiTheme="minorEastAsia" w:hAnsiTheme="minorEastAsia" w:hint="eastAsia"/>
+          <w:sz w:val="24"/>
+          <w:szCs w:val="24"/>
+        </w:rPr>
+        <w:t>Mtp</w:t>
+      </w:r>
+      <w:proofErr w:type="spellEnd"/>
+      <w:r>
+        <w:rPr>
+          <w:rFonts w:asciiTheme="minorEastAsia" w:hAnsiTheme="minorEastAsia" w:hint="eastAsia"/>
+          <w:sz w:val="24"/>
+          <w:szCs w:val="24"/>
+        </w:rPr>
+        <w:t>，重复进行3-7步骤</w:t>
       </w:r>
     </w:p>
     <w:p>
@@ -1611,15 +1740,33 @@
           <w:sz w:val="24"/>
           <w:szCs w:val="24"/>
         </w:rPr>
-        <w:t>分别右击</w:t>
-      </w:r>
-      <w:r>
-        <w:rPr>
-          <w:rFonts w:asciiTheme="minorEastAsia" w:hAnsiTheme="minorEastAsia" w:hint="eastAsia"/>
-          <w:sz w:val="24"/>
-          <w:szCs w:val="24"/>
-        </w:rPr>
-        <w:t>这三个设备，选择更新驱动程序</w:t>
+        <w:t>分别</w:t>
+      </w:r>
+      <w:proofErr w:type="gramStart"/>
+      <w:r>
+        <w:rPr>
+          <w:rFonts w:asciiTheme="minorEastAsia" w:hAnsiTheme="minorEastAsia" w:hint="eastAsia"/>
+          <w:sz w:val="24"/>
+          <w:szCs w:val="24"/>
+        </w:rPr>
+        <w:t>右击</w:t>
+      </w:r>
+      <w:r>
+        <w:rPr>
+          <w:rFonts w:asciiTheme="minorEastAsia" w:hAnsiTheme="minorEastAsia" w:hint="eastAsia"/>
+          <w:sz w:val="24"/>
+          <w:szCs w:val="24"/>
+        </w:rPr>
+        <w:t>这三个</w:t>
+      </w:r>
+      <w:proofErr w:type="gramEnd"/>
+      <w:r>
+        <w:rPr>
+          <w:rFonts w:asciiTheme="minorEastAsia" w:hAnsiTheme="minorEastAsia" w:hint="eastAsia"/>
+          <w:sz w:val="24"/>
+          <w:szCs w:val="24"/>
+        </w:rPr>
+        <w:t>设备，选择更新驱动程序</w:t>
       </w:r>
     </w:p>
     <w:p>
@@ -1648,6 +1795,8 @@
     <w:p>
       <w:pPr>
         <w:pStyle w:val="2"/>
+        <w:keepNext w:val="0"/>
+        <w:keepLines w:val="0"/>
         <w:numPr>
           <w:ilvl w:val="0"/>
           <w:numId w:val="3"/>
@@ -1657,33 +1806,35 @@
         <w:rPr>
           <w:rFonts w:hint="eastAsia"/>
         </w:rPr>
+        <w:t>运行</w:t>
+      </w:r>
+      <w:proofErr w:type="spellStart"/>
+      <w:r>
+        <w:rPr>
+          <w:rFonts w:hint="eastAsia"/>
+        </w:rPr>
+        <w:t>Calibration</w:t>
+      </w:r>
+      <w:r>
+        <w:rPr>
+          <w:rFonts w:hint="eastAsia"/>
+        </w:rPr>
+        <w:t>Tool</w:t>
+      </w:r>
+      <w:proofErr w:type="spellEnd"/>
+      <w:r>
+        <w:rPr>
+          <w:rFonts w:hint="eastAsia"/>
+        </w:rPr>
+        <w:t>工具</w:t>
+      </w:r>
+    </w:p>
+    <w:p>
+      <w:r>
+        <w:rPr>
+          <w:noProof/>
+        </w:rPr>
         <w:lastRenderedPageBreak/>
-        <w:t>运行</w:t>
-      </w:r>
-      <w:r>
-        <w:rPr>
-          <w:rFonts w:hint="eastAsia"/>
-        </w:rPr>
-        <w:t>Calibration</w:t>
-      </w:r>
-      <w:r>
-        <w:rPr>
-          <w:rFonts w:hint="eastAsia"/>
-        </w:rPr>
-        <w:t>Tool</w:t>
-      </w:r>
-      <w:r>
-        <w:rPr>
-          <w:rFonts w:hint="eastAsia"/>
-        </w:rPr>
-        <w:t>工具</w:t>
-      </w:r>
-    </w:p>
-    <w:p>
-      <w:r>
-        <w:rPr>
-          <w:noProof/>
-        </w:rPr>
         <w:drawing>
           <wp:inline distT="0" distB="0" distL="0" distR="0">
             <wp:extent cx="5274310" cy="3711551"/>
@@ -1734,6 +1885,8 @@
     <w:p>
       <w:pPr>
         <w:pStyle w:val="2"/>
+        <w:keepNext w:val="0"/>
+        <w:keepLines w:val="0"/>
         <w:numPr>
           <w:ilvl w:val="0"/>
           <w:numId w:val="3"/>
@@ -1820,7 +1973,6 @@
           <w:sz w:val="28"/>
           <w:szCs w:val="28"/>
         </w:rPr>
-        <w:lastRenderedPageBreak/>
         <w:t>测试模式</w:t>
       </w:r>
       <w:r>
@@ -1912,7 +2064,16 @@
           <w:sz w:val="24"/>
           <w:szCs w:val="24"/>
         </w:rPr>
-        <w:t>自动测试:点击测试后，工具检测到设备接入会自动开始测试，测试结束后，工具检测到设备移除，测试状态后自动恢复到等待下一台设备接入</w:t>
+        <w:t>自动测试:点击测试后，工具检测到设备接入会自动开始测试，测试结束后，</w:t>
+      </w:r>
+      <w:r>
+        <w:rPr>
+          <w:rFonts w:asciiTheme="minorEastAsia" w:hAnsiTheme="minorEastAsia" w:hint="eastAsia"/>
+          <w:sz w:val="24"/>
+          <w:szCs w:val="24"/>
+        </w:rPr>
+        <w:lastRenderedPageBreak/>
+        <w:t>工具检测到设备移除，测试状态后自动恢复到等待下一台设备接入</w:t>
       </w:r>
     </w:p>
     <w:p>
@@ -1925,13 +2086,23 @@
           <w:szCs w:val="24"/>
         </w:rPr>
       </w:pPr>
-      <w:r>
-        <w:rPr>
-          <w:rFonts w:asciiTheme="minorEastAsia" w:hAnsiTheme="minorEastAsia" w:hint="eastAsia"/>
-          <w:sz w:val="24"/>
-          <w:szCs w:val="24"/>
-        </w:rPr>
-        <w:t>未勾选自动测试:需要先连接设备，当工具的设备检测灯变绿后，才能点击测试，测试结束，测试按钮重新开始接受用户点击。</w:t>
+      <w:proofErr w:type="gramStart"/>
+      <w:r>
+        <w:rPr>
+          <w:rFonts w:asciiTheme="minorEastAsia" w:hAnsiTheme="minorEastAsia" w:hint="eastAsia"/>
+          <w:sz w:val="24"/>
+          <w:szCs w:val="24"/>
+        </w:rPr>
+        <w:t>未勾选自动测试</w:t>
+      </w:r>
+      <w:proofErr w:type="gramEnd"/>
+      <w:r>
+        <w:rPr>
+          <w:rFonts w:asciiTheme="minorEastAsia" w:hAnsiTheme="minorEastAsia" w:hint="eastAsia"/>
+          <w:sz w:val="24"/>
+          <w:szCs w:val="24"/>
+        </w:rPr>
+        <w:t>:需要先连接设备，当工具的设备检测灯变绿后，才能点击测试，测试结束，测试按钮重新开始接受用户点击。</w:t>
       </w:r>
     </w:p>
     <w:p>
@@ -1948,6 +2119,7 @@
           <w:szCs w:val="24"/>
         </w:rPr>
       </w:pPr>
+      <w:proofErr w:type="spellStart"/>
       <w:r>
         <w:rPr>
           <w:rFonts w:asciiTheme="minorEastAsia" w:hAnsiTheme="minorEastAsia" w:hint="eastAsia"/>
@@ -1955,7 +2127,17 @@
           <w:sz w:val="28"/>
           <w:szCs w:val="28"/>
         </w:rPr>
-        <w:t>RF测试</w:t>
+        <w:t>RF</w:t>
+      </w:r>
+      <w:proofErr w:type="spellEnd"/>
+      <w:r>
+        <w:rPr>
+          <w:rFonts w:asciiTheme="minorEastAsia" w:hAnsiTheme="minorEastAsia" w:hint="eastAsia"/>
+          <w:b/>
+          <w:sz w:val="28"/>
+          <w:szCs w:val="28"/>
+        </w:rPr>
+        <w:t>测试</w:t>
       </w:r>
       <w:r>
         <w:rPr>
@@ -2048,13 +2230,59 @@
           <w:szCs w:val="24"/>
         </w:rPr>
       </w:pPr>
-      <w:r>
-        <w:rPr>
-          <w:rFonts w:asciiTheme="minorEastAsia" w:hAnsiTheme="minorEastAsia" w:hint="eastAsia"/>
-          <w:sz w:val="24"/>
-          <w:szCs w:val="24"/>
-        </w:rPr>
-        <w:t>RF测试包括2g,3g等许多测试项，当勾选此项后，只要某一个测试项执行失败，就马上退出整个RF测试</w:t>
+      <w:proofErr w:type="spellStart"/>
+      <w:r>
+        <w:rPr>
+          <w:rFonts w:asciiTheme="minorEastAsia" w:hAnsiTheme="minorEastAsia" w:hint="eastAsia"/>
+          <w:sz w:val="24"/>
+          <w:szCs w:val="24"/>
+        </w:rPr>
+        <w:t>RF</w:t>
+      </w:r>
+      <w:proofErr w:type="spellEnd"/>
+      <w:r>
+        <w:rPr>
+          <w:rFonts w:asciiTheme="minorEastAsia" w:hAnsiTheme="minorEastAsia" w:hint="eastAsia"/>
+          <w:sz w:val="24"/>
+          <w:szCs w:val="24"/>
+        </w:rPr>
+        <w:t>测试包括2g,3g等许多测试项，</w:t>
+      </w:r>
+      <w:proofErr w:type="gramStart"/>
+      <w:r>
+        <w:rPr>
+          <w:rFonts w:asciiTheme="minorEastAsia" w:hAnsiTheme="minorEastAsia" w:hint="eastAsia"/>
+          <w:sz w:val="24"/>
+          <w:szCs w:val="24"/>
+        </w:rPr>
+        <w:t>当勾选此项</w:t>
+      </w:r>
+      <w:proofErr w:type="gramEnd"/>
+      <w:r>
+        <w:rPr>
+          <w:rFonts w:asciiTheme="minorEastAsia" w:hAnsiTheme="minorEastAsia" w:hint="eastAsia"/>
+          <w:sz w:val="24"/>
+          <w:szCs w:val="24"/>
+        </w:rPr>
+        <w:t>后，只要某一个测试项执行失败，就马上退出整个</w:t>
+      </w:r>
+      <w:proofErr w:type="spellStart"/>
+      <w:r>
+        <w:rPr>
+          <w:rFonts w:asciiTheme="minorEastAsia" w:hAnsiTheme="minorEastAsia" w:hint="eastAsia"/>
+          <w:sz w:val="24"/>
+          <w:szCs w:val="24"/>
+        </w:rPr>
+        <w:t>RF</w:t>
+      </w:r>
+      <w:proofErr w:type="spellEnd"/>
+      <w:r>
+        <w:rPr>
+          <w:rFonts w:asciiTheme="minorEastAsia" w:hAnsiTheme="minorEastAsia" w:hint="eastAsia"/>
+          <w:sz w:val="24"/>
+          <w:szCs w:val="24"/>
+        </w:rPr>
+        <w:t>测试</w:t>
       </w:r>
     </w:p>
     <w:p>
@@ -2152,13 +2380,41 @@
           <w:szCs w:val="24"/>
         </w:rPr>
       </w:pPr>
-      <w:r>
-        <w:rPr>
-          <w:rFonts w:asciiTheme="minorEastAsia" w:hAnsiTheme="minorEastAsia" w:hint="eastAsia"/>
-          <w:sz w:val="24"/>
-          <w:szCs w:val="24"/>
-        </w:rPr>
-        <w:t>勾选此项，在测试成功后，会设置进入系统标志，下一次启动会进入系统而不会还是在PTest模式</w:t>
+      <w:proofErr w:type="gramStart"/>
+      <w:r>
+        <w:rPr>
+          <w:rFonts w:asciiTheme="minorEastAsia" w:hAnsiTheme="minorEastAsia" w:hint="eastAsia"/>
+          <w:sz w:val="24"/>
+          <w:szCs w:val="24"/>
+        </w:rPr>
+        <w:t>勾选此项</w:t>
+      </w:r>
+      <w:proofErr w:type="gramEnd"/>
+      <w:r>
+        <w:rPr>
+          <w:rFonts w:asciiTheme="minorEastAsia" w:hAnsiTheme="minorEastAsia" w:hint="eastAsia"/>
+          <w:sz w:val="24"/>
+          <w:szCs w:val="24"/>
+        </w:rPr>
+        <w:t>，在测试成功后，会设置进入系统标志，下一次启动会进入系统而不会还是在</w:t>
+      </w:r>
+      <w:proofErr w:type="spellStart"/>
+      <w:r>
+        <w:rPr>
+          <w:rFonts w:asciiTheme="minorEastAsia" w:hAnsiTheme="minorEastAsia" w:hint="eastAsia"/>
+          <w:sz w:val="24"/>
+          <w:szCs w:val="24"/>
+        </w:rPr>
+        <w:t>PTest</w:t>
+      </w:r>
+      <w:proofErr w:type="spellEnd"/>
+      <w:r>
+        <w:rPr>
+          <w:rFonts w:asciiTheme="minorEastAsia" w:hAnsiTheme="minorEastAsia" w:hint="eastAsia"/>
+          <w:sz w:val="24"/>
+          <w:szCs w:val="24"/>
+        </w:rPr>
+        <w:t>模式</w:t>
       </w:r>
     </w:p>
     <w:p>
@@ -2175,6 +2431,7 @@
           <w:szCs w:val="24"/>
         </w:rPr>
       </w:pPr>
+      <w:proofErr w:type="spellStart"/>
       <w:r>
         <w:rPr>
           <w:rFonts w:asciiTheme="minorEastAsia" w:hAnsiTheme="minorEastAsia" w:hint="eastAsia"/>
@@ -2182,7 +2439,37 @@
           <w:sz w:val="28"/>
           <w:szCs w:val="28"/>
         </w:rPr>
-        <w:t>Wifi校准EVMlimit:</w:t>
+        <w:t>Wifi</w:t>
+      </w:r>
+      <w:proofErr w:type="spellEnd"/>
+      <w:r>
+        <w:rPr>
+          <w:rFonts w:asciiTheme="minorEastAsia" w:hAnsiTheme="minorEastAsia" w:hint="eastAsia"/>
+          <w:b/>
+          <w:sz w:val="28"/>
+          <w:szCs w:val="28"/>
+        </w:rPr>
+        <w:t>校准</w:t>
+      </w:r>
+      <w:proofErr w:type="spellStart"/>
+      <w:r>
+        <w:rPr>
+          <w:rFonts w:asciiTheme="minorEastAsia" w:hAnsiTheme="minorEastAsia" w:hint="eastAsia"/>
+          <w:b/>
+          <w:sz w:val="28"/>
+          <w:szCs w:val="28"/>
+        </w:rPr>
+        <w:t>EVMlimit</w:t>
+      </w:r>
+      <w:proofErr w:type="spellEnd"/>
+      <w:r>
+        <w:rPr>
+          <w:rFonts w:asciiTheme="minorEastAsia" w:hAnsiTheme="minorEastAsia" w:hint="eastAsia"/>
+          <w:b/>
+          <w:sz w:val="28"/>
+          <w:szCs w:val="28"/>
+        </w:rPr>
+        <w:t>:</w:t>
       </w:r>
       <w:r>
         <w:rPr>
@@ -2208,6 +2495,7 @@
           <w:szCs w:val="24"/>
         </w:rPr>
       </w:pPr>
+      <w:proofErr w:type="spellStart"/>
       <w:r>
         <w:rPr>
           <w:rFonts w:asciiTheme="minorEastAsia" w:hAnsiTheme="minorEastAsia" w:hint="eastAsia"/>
@@ -2215,7 +2503,37 @@
           <w:sz w:val="28"/>
           <w:szCs w:val="28"/>
         </w:rPr>
-        <w:t>Wifi校准FELossCH:设置线路补偿</w:t>
+        <w:t>Wifi</w:t>
+      </w:r>
+      <w:proofErr w:type="spellEnd"/>
+      <w:r>
+        <w:rPr>
+          <w:rFonts w:asciiTheme="minorEastAsia" w:hAnsiTheme="minorEastAsia" w:hint="eastAsia"/>
+          <w:b/>
+          <w:sz w:val="28"/>
+          <w:szCs w:val="28"/>
+        </w:rPr>
+        <w:t>校准</w:t>
+      </w:r>
+      <w:proofErr w:type="spellStart"/>
+      <w:r>
+        <w:rPr>
+          <w:rFonts w:asciiTheme="minorEastAsia" w:hAnsiTheme="minorEastAsia" w:hint="eastAsia"/>
+          <w:b/>
+          <w:sz w:val="28"/>
+          <w:szCs w:val="28"/>
+        </w:rPr>
+        <w:t>FELossCH</w:t>
+      </w:r>
+      <w:proofErr w:type="spellEnd"/>
+      <w:r>
+        <w:rPr>
+          <w:rFonts w:asciiTheme="minorEastAsia" w:hAnsiTheme="minorEastAsia" w:hint="eastAsia"/>
+          <w:b/>
+          <w:sz w:val="28"/>
+          <w:szCs w:val="28"/>
+        </w:rPr>
+        <w:t>:设置线路补偿</w:t>
       </w:r>
       <w:r>
         <w:rPr>
@@ -2241,6 +2559,7 @@
           <w:szCs w:val="24"/>
         </w:rPr>
       </w:pPr>
+      <w:proofErr w:type="spellStart"/>
       <w:r>
         <w:rPr>
           <w:rFonts w:asciiTheme="minorEastAsia" w:hAnsiTheme="minorEastAsia" w:hint="eastAsia"/>
@@ -2248,7 +2567,68 @@
           <w:sz w:val="28"/>
           <w:szCs w:val="28"/>
         </w:rPr>
-        <w:t>RF综测线损设置(单位db):</w:t>
+        <w:t>RF</w:t>
+      </w:r>
+      <w:proofErr w:type="spellEnd"/>
+      <w:proofErr w:type="gramStart"/>
+      <w:r>
+        <w:rPr>
+          <w:rFonts w:asciiTheme="minorEastAsia" w:hAnsiTheme="minorEastAsia" w:hint="eastAsia"/>
+          <w:b/>
+          <w:sz w:val="28"/>
+          <w:szCs w:val="28"/>
+        </w:rPr>
+        <w:t>综</w:t>
+      </w:r>
+      <w:proofErr w:type="gramEnd"/>
+      <w:r>
+        <w:rPr>
+          <w:rFonts w:asciiTheme="minorEastAsia" w:hAnsiTheme="minorEastAsia" w:hint="eastAsia"/>
+          <w:b/>
+          <w:sz w:val="28"/>
+          <w:szCs w:val="28"/>
+        </w:rPr>
+        <w:t>测线</w:t>
+      </w:r>
+      <w:proofErr w:type="gramStart"/>
+      <w:r>
+        <w:rPr>
+          <w:rFonts w:asciiTheme="minorEastAsia" w:hAnsiTheme="minorEastAsia" w:hint="eastAsia"/>
+          <w:b/>
+          <w:sz w:val="28"/>
+          <w:szCs w:val="28"/>
+        </w:rPr>
+        <w:t>损</w:t>
+      </w:r>
+      <w:proofErr w:type="gramEnd"/>
+      <w:r>
+        <w:rPr>
+          <w:rFonts w:asciiTheme="minorEastAsia" w:hAnsiTheme="minorEastAsia" w:hint="eastAsia"/>
+          <w:b/>
+          <w:sz w:val="28"/>
+          <w:szCs w:val="28"/>
+        </w:rPr>
+        <w:t>设置(单位</w:t>
+      </w:r>
+      <w:proofErr w:type="spellStart"/>
+      <w:r>
+        <w:rPr>
+          <w:rFonts w:asciiTheme="minorEastAsia" w:hAnsiTheme="minorEastAsia" w:hint="eastAsia"/>
+          <w:b/>
+          <w:sz w:val="28"/>
+          <w:szCs w:val="28"/>
+        </w:rPr>
+        <w:t>db</w:t>
+      </w:r>
+      <w:proofErr w:type="spellEnd"/>
+      <w:r>
+        <w:rPr>
+          <w:rFonts w:asciiTheme="minorEastAsia" w:hAnsiTheme="minorEastAsia" w:hint="eastAsia"/>
+          <w:b/>
+          <w:sz w:val="28"/>
+          <w:szCs w:val="28"/>
+        </w:rPr>
+        <w:t>):</w:t>
       </w:r>
     </w:p>
     <w:p>
@@ -2330,6 +2710,7 @@
           <w:szCs w:val="28"/>
         </w:rPr>
       </w:pPr>
+      <w:proofErr w:type="spellStart"/>
       <w:r>
         <w:rPr>
           <w:rFonts w:asciiTheme="minorEastAsia" w:hAnsiTheme="minorEastAsia" w:hint="eastAsia"/>
@@ -2337,7 +2718,28 @@
           <w:sz w:val="28"/>
           <w:szCs w:val="28"/>
         </w:rPr>
-        <w:t>RF综测2G和3G测试频段设置:</w:t>
+        <w:t>RF</w:t>
+      </w:r>
+      <w:proofErr w:type="spellEnd"/>
+      <w:proofErr w:type="gramStart"/>
+      <w:r>
+        <w:rPr>
+          <w:rFonts w:asciiTheme="minorEastAsia" w:hAnsiTheme="minorEastAsia" w:hint="eastAsia"/>
+          <w:b/>
+          <w:sz w:val="28"/>
+          <w:szCs w:val="28"/>
+        </w:rPr>
+        <w:t>综测</w:t>
+      </w:r>
+      <w:proofErr w:type="gramEnd"/>
+      <w:r>
+        <w:rPr>
+          <w:rFonts w:asciiTheme="minorEastAsia" w:hAnsiTheme="minorEastAsia" w:hint="eastAsia"/>
+          <w:b/>
+          <w:sz w:val="28"/>
+          <w:szCs w:val="28"/>
+        </w:rPr>
+        <w:t>2G和3G测试频段设置:</w:t>
       </w:r>
     </w:p>
     <w:p>
@@ -2359,7 +2761,6 @@
           <w:sz w:val="28"/>
           <w:szCs w:val="28"/>
         </w:rPr>
-        <w:lastRenderedPageBreak/>
         <w:drawing>
           <wp:inline distT="0" distB="0" distL="0" distR="0">
             <wp:extent cx="1162050" cy="2286000"/>
@@ -2429,6 +2830,7 @@
           <w:sz w:val="28"/>
           <w:szCs w:val="28"/>
         </w:rPr>
+        <w:lastRenderedPageBreak/>
         <w:t>普通校准和快速校准:</w:t>
       </w:r>
     </w:p>
@@ -2597,7 +2999,25 @@
           <w:sz w:val="28"/>
           <w:szCs w:val="28"/>
         </w:rPr>
-        <w:t>对校准的数据验证，主要测试RF功能</w:t>
+        <w:t>对校准的数据验证，主要测试</w:t>
+      </w:r>
+      <w:proofErr w:type="spellStart"/>
+      <w:r>
+        <w:rPr>
+          <w:rFonts w:asciiTheme="minorEastAsia" w:hAnsiTheme="minorEastAsia" w:hint="eastAsia"/>
+          <w:sz w:val="28"/>
+          <w:szCs w:val="28"/>
+        </w:rPr>
+        <w:t>RF</w:t>
+      </w:r>
+      <w:proofErr w:type="spellEnd"/>
+      <w:r>
+        <w:rPr>
+          <w:rFonts w:asciiTheme="minorEastAsia" w:hAnsiTheme="minorEastAsia" w:hint="eastAsia"/>
+          <w:sz w:val="28"/>
+          <w:szCs w:val="28"/>
+        </w:rPr>
+        <w:t>功能</w:t>
       </w:r>
     </w:p>
     <w:p>
@@ -2614,6 +3034,7 @@
           <w:szCs w:val="28"/>
         </w:rPr>
       </w:pPr>
+      <w:proofErr w:type="spellStart"/>
       <w:r>
         <w:rPr>
           <w:rFonts w:asciiTheme="minorEastAsia" w:hAnsiTheme="minorEastAsia" w:hint="eastAsia"/>
@@ -2621,8 +3042,20 @@
           <w:sz w:val="28"/>
           <w:szCs w:val="28"/>
         </w:rPr>
-        <w:t>RF综测</w:t>
-      </w:r>
+        <w:t>RF</w:t>
+      </w:r>
+      <w:proofErr w:type="spellEnd"/>
+      <w:proofErr w:type="gramStart"/>
+      <w:r>
+        <w:rPr>
+          <w:rFonts w:asciiTheme="minorEastAsia" w:hAnsiTheme="minorEastAsia" w:hint="eastAsia"/>
+          <w:b/>
+          <w:sz w:val="28"/>
+          <w:szCs w:val="28"/>
+        </w:rPr>
+        <w:t>综测</w:t>
+      </w:r>
+      <w:proofErr w:type="gramEnd"/>
       <w:r>
         <w:rPr>
           <w:rFonts w:asciiTheme="minorEastAsia" w:hAnsiTheme="minorEastAsia" w:hint="eastAsia"/>
@@ -2701,12 +3134,32 @@
           <w:sz w:val="28"/>
           <w:szCs w:val="28"/>
         </w:rPr>
-        <w:t xml:space="preserve"> 主要测试RF性能</w:t>
+        <w:t xml:space="preserve"> 主要测试</w:t>
+      </w:r>
+      <w:proofErr w:type="spellStart"/>
+      <w:r>
+        <w:rPr>
+          <w:rFonts w:asciiTheme="minorEastAsia" w:hAnsiTheme="minorEastAsia" w:hint="eastAsia"/>
+          <w:sz w:val="28"/>
+          <w:szCs w:val="28"/>
+        </w:rPr>
+        <w:t>RF</w:t>
+      </w:r>
+      <w:proofErr w:type="spellEnd"/>
+      <w:r>
+        <w:rPr>
+          <w:rFonts w:asciiTheme="minorEastAsia" w:hAnsiTheme="minorEastAsia" w:hint="eastAsia"/>
+          <w:sz w:val="28"/>
+          <w:szCs w:val="28"/>
+        </w:rPr>
+        <w:t>性能</w:t>
       </w:r>
     </w:p>
     <w:p>
       <w:pPr>
         <w:pStyle w:val="2"/>
+        <w:keepNext w:val="0"/>
+        <w:keepLines w:val="0"/>
         <w:numPr>
           <w:ilvl w:val="0"/>
           <w:numId w:val="3"/>
@@ -2716,12 +3169,13 @@
         <w:rPr>
           <w:rFonts w:hint="eastAsia"/>
         </w:rPr>
-        <w:lastRenderedPageBreak/>
         <w:t>点击</w:t>
       </w:r>
+      <w:proofErr w:type="gramStart"/>
       <w:r>
         <w:t>”</w:t>
       </w:r>
+      <w:proofErr w:type="gramEnd"/>
       <w:r>
         <w:rPr>
           <w:rFonts w:hint="eastAsia"/>
@@ -2788,6 +3242,8 @@
     <w:p>
       <w:pPr>
         <w:pStyle w:val="2"/>
+        <w:keepNext w:val="0"/>
+        <w:keepLines w:val="0"/>
         <w:numPr>
           <w:ilvl w:val="0"/>
           <w:numId w:val="3"/>
@@ -2797,15 +3253,15 @@
         <w:rPr>
           <w:rFonts w:hint="eastAsia"/>
         </w:rPr>
+        <w:t>连接设备，开始测试</w:t>
+      </w:r>
+    </w:p>
+    <w:p>
+      <w:r>
+        <w:rPr>
+          <w:noProof/>
+        </w:rPr>
         <w:lastRenderedPageBreak/>
-        <w:t>连接设备，开始测试</w:t>
-      </w:r>
-    </w:p>
-    <w:p>
-      <w:r>
-        <w:rPr>
-          <w:noProof/>
-        </w:rPr>
         <w:drawing>
           <wp:inline distT="0" distB="0" distL="0" distR="0">
             <wp:extent cx="5274310" cy="3711551"/>
@@ -2856,6 +3312,8 @@
     <w:p>
       <w:pPr>
         <w:pStyle w:val="2"/>
+        <w:keepNext w:val="0"/>
+        <w:keepLines w:val="0"/>
         <w:numPr>
           <w:ilvl w:val="0"/>
           <w:numId w:val="3"/>
@@ -2923,6 +3381,8 @@
     <w:p>
       <w:pPr>
         <w:pStyle w:val="2"/>
+        <w:keepNext w:val="0"/>
+        <w:keepLines w:val="0"/>
         <w:numPr>
           <w:ilvl w:val="0"/>
           <w:numId w:val="3"/>
@@ -2932,15 +3392,15 @@
         <w:rPr>
           <w:rFonts w:hint="eastAsia"/>
         </w:rPr>
+        <w:t>移除设备，等待下一次测试</w:t>
+      </w:r>
+    </w:p>
+    <w:p>
+      <w:r>
+        <w:rPr>
+          <w:noProof/>
+        </w:rPr>
         <w:lastRenderedPageBreak/>
-        <w:t>移除设备，等待下一次测试</w:t>
-      </w:r>
-    </w:p>
-    <w:p>
-      <w:r>
-        <w:rPr>
-          <w:noProof/>
-        </w:rPr>
         <w:drawing>
           <wp:inline distT="0" distB="0" distL="0" distR="0">
             <wp:extent cx="5274310" cy="3711551"/>
@@ -3084,6 +3544,7 @@
         </w:rPr>
         <w:t>Fast switch test application</w:t>
       </w:r>
+      <w:proofErr w:type="gramStart"/>
       <w:r>
         <w:rPr>
           <w:b/>
@@ -3092,6 +3553,7 @@
         </w:rPr>
         <w:t>”</w:t>
       </w:r>
+      <w:proofErr w:type="gramEnd"/>
       <w:r>
         <w:rPr>
           <w:rFonts w:hint="eastAsia"/>
@@ -3206,6 +3668,7 @@
         </w:rPr>
         <w:t>提示</w:t>
       </w:r>
+      <w:proofErr w:type="gramStart"/>
       <w:r>
         <w:rPr>
           <w:b/>
@@ -3214,6 +3677,7 @@
         </w:rPr>
         <w:t>”</w:t>
       </w:r>
+      <w:proofErr w:type="gramEnd"/>
       <w:r>
         <w:rPr>
           <w:rFonts w:hint="eastAsia"/>
@@ -3224,6 +3688,7 @@
         </w:rPr>
         <w:t>连接设备失败</w:t>
       </w:r>
+      <w:proofErr w:type="gramStart"/>
       <w:r>
         <w:rPr>
           <w:b/>
@@ -3232,6 +3697,7 @@
         </w:rPr>
         <w:t>”</w:t>
       </w:r>
+      <w:proofErr w:type="gramEnd"/>
       <w:r>
         <w:rPr>
           <w:rFonts w:hint="eastAsia"/>
@@ -3241,6 +3707,7 @@
         </w:rPr>
         <w:t>，这个错误表示无法建立物理连接，请使用好的</w:t>
       </w:r>
+      <w:proofErr w:type="spellStart"/>
       <w:r>
         <w:rPr>
           <w:rFonts w:hint="eastAsia"/>
@@ -3250,6 +3717,7 @@
         </w:rPr>
         <w:t>usb</w:t>
       </w:r>
+      <w:proofErr w:type="spellEnd"/>
       <w:r>
         <w:rPr>
           <w:rFonts w:hint="eastAsia"/>
@@ -3277,6 +3745,7 @@
         </w:rPr>
         <w:t>后置</w:t>
       </w:r>
+      <w:proofErr w:type="spellStart"/>
       <w:r>
         <w:rPr>
           <w:rFonts w:hint="eastAsia"/>
@@ -3286,6 +3755,7 @@
         </w:rPr>
         <w:t>usb</w:t>
       </w:r>
+      <w:proofErr w:type="spellEnd"/>
       <w:r>
         <w:rPr>
           <w:rFonts w:hint="eastAsia"/>
@@ -3319,6 +3789,7 @@
         </w:rPr>
         <w:t>提示</w:t>
       </w:r>
+      <w:proofErr w:type="gramStart"/>
       <w:r>
         <w:rPr>
           <w:b/>
@@ -3327,6 +3798,8 @@
         </w:rPr>
         <w:t>”</w:t>
       </w:r>
+      <w:proofErr w:type="spellStart"/>
+      <w:proofErr w:type="gramEnd"/>
       <w:r>
         <w:rPr>
           <w:rFonts w:hint="eastAsia"/>
@@ -3337,6 +3810,7 @@
         </w:rPr>
         <w:t>WIFI</w:t>
       </w:r>
+      <w:proofErr w:type="spellEnd"/>
       <w:r>
         <w:rPr>
           <w:rFonts w:hint="eastAsia"/>
@@ -3357,6 +3831,7 @@
         </w:rPr>
         <w:t>失败</w:t>
       </w:r>
+      <w:proofErr w:type="gramStart"/>
       <w:r>
         <w:rPr>
           <w:b/>
@@ -3365,15 +3840,37 @@
         </w:rPr>
         <w:t>”</w:t>
       </w:r>
-      <w:r>
-        <w:rPr>
-          <w:rFonts w:hint="eastAsia"/>
-          <w:b/>
-          <w:sz w:val="32"/>
-          <w:szCs w:val="32"/>
-        </w:rPr>
-        <w:t>，出现这个错误，请尝试重启测试设备，如果问题依旧，请检查</w:t>
-      </w:r>
+      <w:proofErr w:type="gramEnd"/>
+      <w:r>
+        <w:rPr>
+          <w:rFonts w:hint="eastAsia"/>
+          <w:b/>
+          <w:sz w:val="32"/>
+          <w:szCs w:val="32"/>
+        </w:rPr>
+        <w:t>，出现这个错误，请</w:t>
+      </w:r>
+      <w:proofErr w:type="gramStart"/>
+      <w:r>
+        <w:rPr>
+          <w:rFonts w:hint="eastAsia"/>
+          <w:b/>
+          <w:sz w:val="32"/>
+          <w:szCs w:val="32"/>
+        </w:rPr>
+        <w:t>尝试重</w:t>
+      </w:r>
+      <w:proofErr w:type="gramEnd"/>
+      <w:r>
+        <w:rPr>
+          <w:rFonts w:hint="eastAsia"/>
+          <w:b/>
+          <w:sz w:val="32"/>
+          <w:szCs w:val="32"/>
+        </w:rPr>
+        <w:t>启测试设备，如果问题依旧，请检查</w:t>
+      </w:r>
+      <w:proofErr w:type="spellStart"/>
       <w:r>
         <w:rPr>
           <w:rFonts w:hint="eastAsia"/>
@@ -3383,6 +3880,7 @@
         </w:rPr>
         <w:t>wifi</w:t>
       </w:r>
+      <w:proofErr w:type="spellEnd"/>
       <w:r>
         <w:rPr>
           <w:rFonts w:hint="eastAsia"/>
@@ -3416,6 +3914,7 @@
         </w:rPr>
         <w:t>提示</w:t>
       </w:r>
+      <w:proofErr w:type="gramStart"/>
       <w:r>
         <w:rPr>
           <w:b/>
@@ -3424,6 +3923,8 @@
         </w:rPr>
         <w:t>”</w:t>
       </w:r>
+      <w:proofErr w:type="spellStart"/>
+      <w:proofErr w:type="gramEnd"/>
       <w:r>
         <w:rPr>
           <w:rFonts w:hint="eastAsia"/>
@@ -3434,6 +3935,7 @@
         </w:rPr>
         <w:t>RF</w:t>
       </w:r>
+      <w:proofErr w:type="spellEnd"/>
       <w:r>
         <w:rPr>
           <w:rFonts w:hint="eastAsia"/>
@@ -3442,8 +3944,9 @@
           <w:sz w:val="32"/>
           <w:szCs w:val="32"/>
         </w:rPr>
-        <w:t>校准和综测</w:t>
-      </w:r>
+        <w:t>校准和</w:t>
+      </w:r>
+      <w:proofErr w:type="gramStart"/>
       <w:r>
         <w:rPr>
           <w:rFonts w:hint="eastAsia"/>
@@ -3452,8 +3955,20 @@
           <w:sz w:val="32"/>
           <w:szCs w:val="32"/>
         </w:rPr>
+        <w:t>综测</w:t>
+      </w:r>
+      <w:proofErr w:type="gramEnd"/>
+      <w:r>
+        <w:rPr>
+          <w:rFonts w:hint="eastAsia"/>
+          <w:b/>
+          <w:color w:val="FF0000"/>
+          <w:sz w:val="32"/>
+          <w:szCs w:val="32"/>
+        </w:rPr>
         <w:t>失败</w:t>
       </w:r>
+      <w:proofErr w:type="gramStart"/>
       <w:r>
         <w:rPr>
           <w:b/>
@@ -3462,15 +3977,37 @@
         </w:rPr>
         <w:t>”</w:t>
       </w:r>
-      <w:r>
-        <w:rPr>
-          <w:rFonts w:hint="eastAsia"/>
-          <w:b/>
-          <w:sz w:val="32"/>
-          <w:szCs w:val="32"/>
-        </w:rPr>
-        <w:t>，出现这个错误，请尝试重启测试设备，如果问题依旧，请检查</w:t>
-      </w:r>
+      <w:proofErr w:type="gramEnd"/>
+      <w:r>
+        <w:rPr>
+          <w:rFonts w:hint="eastAsia"/>
+          <w:b/>
+          <w:sz w:val="32"/>
+          <w:szCs w:val="32"/>
+        </w:rPr>
+        <w:t>，出现这个错误，请</w:t>
+      </w:r>
+      <w:proofErr w:type="gramStart"/>
+      <w:r>
+        <w:rPr>
+          <w:rFonts w:hint="eastAsia"/>
+          <w:b/>
+          <w:sz w:val="32"/>
+          <w:szCs w:val="32"/>
+        </w:rPr>
+        <w:t>尝试重</w:t>
+      </w:r>
+      <w:proofErr w:type="gramEnd"/>
+      <w:r>
+        <w:rPr>
+          <w:rFonts w:hint="eastAsia"/>
+          <w:b/>
+          <w:sz w:val="32"/>
+          <w:szCs w:val="32"/>
+        </w:rPr>
+        <w:t>启测试设备，如果问题依旧，请检查</w:t>
+      </w:r>
+      <w:proofErr w:type="spellStart"/>
       <w:r>
         <w:rPr>
           <w:rFonts w:hint="eastAsia"/>
@@ -3480,6 +4017,7 @@
         </w:rPr>
         <w:t>rf</w:t>
       </w:r>
+      <w:proofErr w:type="spellEnd"/>
       <w:r>
         <w:rPr>
           <w:rFonts w:hint="eastAsia"/>
@@ -3511,7 +4049,6 @@
           <w:sz w:val="32"/>
           <w:szCs w:val="32"/>
         </w:rPr>
-        <w:lastRenderedPageBreak/>
         <w:t>请定期清理</w:t>
       </w:r>
       <w:r>
@@ -3564,15 +4101,15 @@
 </file>
 
 <file path=word/endnotes.xml><?xml version="1.0" encoding="utf-8"?>
-<w:endnotes xmlns:ve="http://schemas.openxmlformats.org/markup-compatibility/2006" xmlns:o="urn:schemas-microsoft-com:office:office" xmlns:r="http://schemas.openxmlformats.org/officeDocument/2006/relationships" xmlns:m="http://schemas.openxmlformats.org/officeDocument/2006/math" xmlns:v="urn:schemas-microsoft-com:vml" xmlns:wp="http://schemas.openxmlformats.org/drawingml/2006/wordprocessingDrawing" xmlns:w10="urn:schemas-microsoft-com:office:word" xmlns:w="http://schemas.openxmlformats.org/wordprocessingml/2006/main" xmlns:wne="http://schemas.microsoft.com/office/word/2006/wordml">
-  <w:endnote w:type="separator" w:id="0">
+<w:endnotes xmlns:wpc="http://schemas.microsoft.com/office/word/2010/wordprocessingCanvas" xmlns:mc="http://schemas.openxmlformats.org/markup-compatibility/2006" xmlns:o="urn:schemas-microsoft-com:office:office" xmlns:r="http://schemas.openxmlformats.org/officeDocument/2006/relationships" xmlns:m="http://schemas.openxmlformats.org/officeDocument/2006/math" xmlns:v="urn:schemas-microsoft-com:vml" xmlns:wp14="http://schemas.microsoft.com/office/word/2010/wordprocessingDrawing" xmlns:wp="http://schemas.openxmlformats.org/drawingml/2006/wordprocessingDrawing" xmlns:w10="urn:schemas-microsoft-com:office:word" xmlns:w="http://schemas.openxmlformats.org/wordprocessingml/2006/main" xmlns:w14="http://schemas.microsoft.com/office/word/2010/wordml" xmlns:w15="http://schemas.microsoft.com/office/word/2012/wordml" xmlns:wpg="http://schemas.microsoft.com/office/word/2010/wordprocessingGroup" xmlns:wpi="http://schemas.microsoft.com/office/word/2010/wordprocessingInk" xmlns:wne="http://schemas.microsoft.com/office/word/2006/wordml" xmlns:wps="http://schemas.microsoft.com/office/word/2010/wordprocessingShape" mc:Ignorable="w14 w15 wp14">
+  <w:endnote w:type="separator" w:id="-1">
     <w:p>
       <w:r>
         <w:separator/>
       </w:r>
     </w:p>
   </w:endnote>
-  <w:endnote w:type="continuationSeparator" w:id="1">
+  <w:endnote w:type="continuationSeparator" w:id="0">
     <w:p>
       <w:r>
         <w:continuationSeparator/>
@@ -3583,7 +4120,7 @@
 </file>
 
 <file path=word/footer1.xml><?xml version="1.0" encoding="utf-8"?>
-<w:ftr xmlns:ve="http://schemas.openxmlformats.org/markup-compatibility/2006" xmlns:o="urn:schemas-microsoft-com:office:office" xmlns:r="http://schemas.openxmlformats.org/officeDocument/2006/relationships" xmlns:m="http://schemas.openxmlformats.org/officeDocument/2006/math" xmlns:v="urn:schemas-microsoft-com:vml" xmlns:wp="http://schemas.openxmlformats.org/drawingml/2006/wordprocessingDrawing" xmlns:w10="urn:schemas-microsoft-com:office:word" xmlns:w="http://schemas.openxmlformats.org/wordprocessingml/2006/main" xmlns:wne="http://schemas.microsoft.com/office/word/2006/wordml">
+<w:ftr xmlns:wpc="http://schemas.microsoft.com/office/word/2010/wordprocessingCanvas" xmlns:mc="http://schemas.openxmlformats.org/markup-compatibility/2006" xmlns:o="urn:schemas-microsoft-com:office:office" xmlns:r="http://schemas.openxmlformats.org/officeDocument/2006/relationships" xmlns:m="http://schemas.openxmlformats.org/officeDocument/2006/math" xmlns:v="urn:schemas-microsoft-com:vml" xmlns:wp14="http://schemas.microsoft.com/office/word/2010/wordprocessingDrawing" xmlns:wp="http://schemas.openxmlformats.org/drawingml/2006/wordprocessingDrawing" xmlns:w10="urn:schemas-microsoft-com:office:word" xmlns:w="http://schemas.openxmlformats.org/wordprocessingml/2006/main" xmlns:w14="http://schemas.microsoft.com/office/word/2010/wordml" xmlns:w15="http://schemas.microsoft.com/office/word/2012/wordml" xmlns:wpg="http://schemas.microsoft.com/office/word/2010/wordprocessingGroup" xmlns:wpi="http://schemas.microsoft.com/office/word/2010/wordprocessingInk" xmlns:wne="http://schemas.microsoft.com/office/word/2006/wordml" xmlns:wps="http://schemas.microsoft.com/office/word/2010/wordprocessingShape" mc:Ignorable="w14 w15 wp14">
   <w:p>
     <w:r>
       <w:ptab w:relativeTo="margin" w:alignment="center" w:leader="none"/>
@@ -3596,6 +4133,7 @@
           <w:docPartUnique/>
         </w:docPartObj>
       </w:sdtPr>
+      <w:sdtEndPr/>
       <w:sdtContent>
         <w:r>
           <w:rPr>
@@ -3603,28 +4141,60 @@
           </w:rPr>
           <w:t xml:space="preserve"> </w:t>
         </w:r>
-        <w:fldSimple w:instr=" PAGE ">
-          <w:r>
-            <w:rPr>
-              <w:noProof/>
-            </w:rPr>
-            <w:t>1</w:t>
-          </w:r>
-        </w:fldSimple>
+        <w:r>
+          <w:fldChar w:fldCharType="begin"/>
+        </w:r>
+        <w:r>
+          <w:instrText xml:space="preserve"> PAGE </w:instrText>
+        </w:r>
+        <w:r>
+          <w:fldChar w:fldCharType="separate"/>
+        </w:r>
+        <w:r>
+          <w:rPr>
+            <w:noProof/>
+          </w:rPr>
+          <w:t>2</w:t>
+        </w:r>
+        <w:r>
+          <w:rPr>
+            <w:noProof/>
+          </w:rPr>
+          <w:fldChar w:fldCharType="end"/>
+        </w:r>
         <w:r>
           <w:rPr>
             <w:lang w:val="zh-CN"/>
           </w:rPr>
-          <w:t xml:space="preserve"> / </w:t>
+          <w:t xml:space="preserve"> </w:t>
         </w:r>
-        <w:fldSimple w:instr=" NUMPAGES  ">
-          <w:r>
-            <w:rPr>
-              <w:noProof/>
-            </w:rPr>
-            <w:t>9</w:t>
-          </w:r>
-        </w:fldSimple>
+        <w:r>
+          <w:rPr>
+            <w:lang w:val="zh-CN"/>
+          </w:rPr>
+          <w:t xml:space="preserve">/ </w:t>
+        </w:r>
+        <w:r>
+          <w:fldChar w:fldCharType="begin"/>
+        </w:r>
+        <w:r>
+          <w:instrText xml:space="preserve"> NUMPAGES  </w:instrText>
+        </w:r>
+        <w:r>
+          <w:fldChar w:fldCharType="separate"/>
+        </w:r>
+        <w:r>
+          <w:rPr>
+            <w:noProof/>
+          </w:rPr>
+          <w:t>7</w:t>
+        </w:r>
+        <w:r>
+          <w:rPr>
+            <w:noProof/>
+          </w:rPr>
+          <w:fldChar w:fldCharType="end"/>
+        </w:r>
       </w:sdtContent>
     </w:sdt>
     <w:r>
@@ -3677,15 +4247,15 @@
 </file>
 
 <file path=word/footnotes.xml><?xml version="1.0" encoding="utf-8"?>
-<w:footnotes xmlns:ve="http://schemas.openxmlformats.org/markup-compatibility/2006" xmlns:o="urn:schemas-microsoft-com:office:office" xmlns:r="http://schemas.openxmlformats.org/officeDocument/2006/relationships" xmlns:m="http://schemas.openxmlformats.org/officeDocument/2006/math" xmlns:v="urn:schemas-microsoft-com:vml" xmlns:wp="http://schemas.openxmlformats.org/drawingml/2006/wordprocessingDrawing" xmlns:w10="urn:schemas-microsoft-com:office:word" xmlns:w="http://schemas.openxmlformats.org/wordprocessingml/2006/main" xmlns:wne="http://schemas.microsoft.com/office/word/2006/wordml">
-  <w:footnote w:type="separator" w:id="0">
+<w:footnotes xmlns:wpc="http://schemas.microsoft.com/office/word/2010/wordprocessingCanvas" xmlns:mc="http://schemas.openxmlformats.org/markup-compatibility/2006" xmlns:o="urn:schemas-microsoft-com:office:office" xmlns:r="http://schemas.openxmlformats.org/officeDocument/2006/relationships" xmlns:m="http://schemas.openxmlformats.org/officeDocument/2006/math" xmlns:v="urn:schemas-microsoft-com:vml" xmlns:wp14="http://schemas.microsoft.com/office/word/2010/wordprocessingDrawing" xmlns:wp="http://schemas.openxmlformats.org/drawingml/2006/wordprocessingDrawing" xmlns:w10="urn:schemas-microsoft-com:office:word" xmlns:w="http://schemas.openxmlformats.org/wordprocessingml/2006/main" xmlns:w14="http://schemas.microsoft.com/office/word/2010/wordml" xmlns:w15="http://schemas.microsoft.com/office/word/2012/wordml" xmlns:wpg="http://schemas.microsoft.com/office/word/2010/wordprocessingGroup" xmlns:wpi="http://schemas.microsoft.com/office/word/2010/wordprocessingInk" xmlns:wne="http://schemas.microsoft.com/office/word/2006/wordml" xmlns:wps="http://schemas.microsoft.com/office/word/2010/wordprocessingShape" mc:Ignorable="w14 w15 wp14">
+  <w:footnote w:type="separator" w:id="-1">
     <w:p>
       <w:r>
         <w:separator/>
       </w:r>
     </w:p>
   </w:footnote>
-  <w:footnote w:type="continuationSeparator" w:id="1">
+  <w:footnote w:type="continuationSeparator" w:id="0">
     <w:p>
       <w:r>
         <w:continuationSeparator/>
@@ -3696,17 +4266,19 @@
 </file>
 
 <file path=word/header1.xml><?xml version="1.0" encoding="utf-8"?>
-<w:hdr xmlns:ve="http://schemas.openxmlformats.org/markup-compatibility/2006" xmlns:o="urn:schemas-microsoft-com:office:office" xmlns:r="http://schemas.openxmlformats.org/officeDocument/2006/relationships" xmlns:m="http://schemas.openxmlformats.org/officeDocument/2006/math" xmlns:v="urn:schemas-microsoft-com:vml" xmlns:wp="http://schemas.openxmlformats.org/drawingml/2006/wordprocessingDrawing" xmlns:w10="urn:schemas-microsoft-com:office:word" xmlns:w="http://schemas.openxmlformats.org/wordprocessingml/2006/main" xmlns:wne="http://schemas.microsoft.com/office/word/2006/wordml">
+<w:hdr xmlns:wpc="http://schemas.microsoft.com/office/word/2010/wordprocessingCanvas" xmlns:mc="http://schemas.openxmlformats.org/markup-compatibility/2006" xmlns:o="urn:schemas-microsoft-com:office:office" xmlns:r="http://schemas.openxmlformats.org/officeDocument/2006/relationships" xmlns:m="http://schemas.openxmlformats.org/officeDocument/2006/math" xmlns:v="urn:schemas-microsoft-com:vml" xmlns:wp14="http://schemas.microsoft.com/office/word/2010/wordprocessingDrawing" xmlns:wp="http://schemas.openxmlformats.org/drawingml/2006/wordprocessingDrawing" xmlns:w10="urn:schemas-microsoft-com:office:word" xmlns:w="http://schemas.openxmlformats.org/wordprocessingml/2006/main" xmlns:w14="http://schemas.microsoft.com/office/word/2010/wordml" xmlns:w15="http://schemas.microsoft.com/office/word/2012/wordml" xmlns:wpg="http://schemas.microsoft.com/office/word/2010/wordprocessingGroup" xmlns:wpi="http://schemas.microsoft.com/office/word/2010/wordprocessingInk" xmlns:wne="http://schemas.microsoft.com/office/word/2006/wordml" xmlns:wps="http://schemas.microsoft.com/office/word/2010/wordprocessingShape" mc:Ignorable="w14 w15 wp14">
   <w:p>
     <w:pPr>
       <w:pStyle w:val="a3"/>
     </w:pPr>
+    <w:proofErr w:type="gramStart"/>
     <w:r>
       <w:rPr>
         <w:rFonts w:hint="eastAsia"/>
       </w:rPr>
       <w:t>福州瑞芯微电子</w:t>
     </w:r>
+    <w:proofErr w:type="gramEnd"/>
     <w:r>
       <w:ptab w:relativeTo="margin" w:alignment="center" w:leader="none"/>
     </w:r>
@@ -3714,7 +4286,13 @@
       <w:rPr>
         <w:rFonts w:hint="eastAsia"/>
       </w:rPr>
-      <w:t>校准和综测工具</w:t>
+      <w:t>3</w:t>
+    </w:r>
+    <w:r>
+      <w:t xml:space="preserve">GR </w:t>
+    </w:r>
+    <w:r>
+      <w:t>校准工具</w:t>
     </w:r>
     <w:r>
       <w:ptab w:relativeTo="margin" w:alignment="right" w:leader="none"/>
@@ -3730,7 +4308,7 @@
 </file>
 
 <file path=word/numbering.xml><?xml version="1.0" encoding="utf-8"?>
-<w:numbering xmlns:ve="http://schemas.openxmlformats.org/markup-compatibility/2006" xmlns:o="urn:schemas-microsoft-com:office:office" xmlns:r="http://schemas.openxmlformats.org/officeDocument/2006/relationships" xmlns:m="http://schemas.openxmlformats.org/officeDocument/2006/math" xmlns:v="urn:schemas-microsoft-com:vml" xmlns:wp="http://schemas.openxmlformats.org/drawingml/2006/wordprocessingDrawing" xmlns:w10="urn:schemas-microsoft-com:office:word" xmlns:w="http://schemas.openxmlformats.org/wordprocessingml/2006/main" xmlns:wne="http://schemas.microsoft.com/office/word/2006/wordml">
+<w:numbering xmlns:wpc="http://schemas.microsoft.com/office/word/2010/wordprocessingCanvas" xmlns:mc="http://schemas.openxmlformats.org/markup-compatibility/2006" xmlns:o="urn:schemas-microsoft-com:office:office" xmlns:r="http://schemas.openxmlformats.org/officeDocument/2006/relationships" xmlns:m="http://schemas.openxmlformats.org/officeDocument/2006/math" xmlns:v="urn:schemas-microsoft-com:vml" xmlns:wp14="http://schemas.microsoft.com/office/word/2010/wordprocessingDrawing" xmlns:wp="http://schemas.openxmlformats.org/drawingml/2006/wordprocessingDrawing" xmlns:w10="urn:schemas-microsoft-com:office:word" xmlns:w="http://schemas.openxmlformats.org/wordprocessingml/2006/main" xmlns:w14="http://schemas.microsoft.com/office/word/2010/wordml" xmlns:w15="http://schemas.microsoft.com/office/word/2012/wordml" xmlns:wpg="http://schemas.microsoft.com/office/word/2010/wordprocessingGroup" xmlns:wpi="http://schemas.microsoft.com/office/word/2010/wordprocessingInk" xmlns:wne="http://schemas.microsoft.com/office/word/2006/wordml" xmlns:wps="http://schemas.microsoft.com/office/word/2010/wordprocessingShape" mc:Ignorable="w14 w15 wp14">
   <w:abstractNum w:abstractNumId="0">
     <w:nsid w:val="08AE19E8"/>
     <w:multiLevelType w:val="hybridMultilevel"/>
@@ -4270,6 +4848,119 @@
     </w:lvl>
   </w:abstractNum>
   <w:abstractNum w:abstractNumId="5">
+    <w:nsid w:val="6FF31168"/>
+    <w:multiLevelType w:val="hybridMultilevel"/>
+    <w:tmpl w:val="0964B0AE"/>
+    <w:lvl w:ilvl="0" w:tplc="04090001">
+      <w:start w:val="1"/>
+      <w:numFmt w:val="bullet"/>
+      <w:lvlText w:val=""/>
+      <w:lvlJc w:val="left"/>
+      <w:pPr>
+        <w:ind w:left="420" w:hanging="420"/>
+      </w:pPr>
+      <w:rPr>
+        <w:rFonts w:ascii="Wingdings" w:hAnsi="Wingdings" w:hint="default"/>
+      </w:rPr>
+    </w:lvl>
+    <w:lvl w:ilvl="1" w:tplc="04090003" w:tentative="1">
+      <w:start w:val="1"/>
+      <w:numFmt w:val="bullet"/>
+      <w:lvlText w:val=""/>
+      <w:lvlJc w:val="left"/>
+      <w:pPr>
+        <w:ind w:left="840" w:hanging="420"/>
+      </w:pPr>
+      <w:rPr>
+        <w:rFonts w:ascii="Wingdings" w:hAnsi="Wingdings" w:hint="default"/>
+      </w:rPr>
+    </w:lvl>
+    <w:lvl w:ilvl="2" w:tplc="04090005" w:tentative="1">
+      <w:start w:val="1"/>
+      <w:numFmt w:val="bullet"/>
+      <w:lvlText w:val=""/>
+      <w:lvlJc w:val="left"/>
+      <w:pPr>
+        <w:ind w:left="1260" w:hanging="420"/>
+      </w:pPr>
+      <w:rPr>
+        <w:rFonts w:ascii="Wingdings" w:hAnsi="Wingdings" w:hint="default"/>
+      </w:rPr>
+    </w:lvl>
+    <w:lvl w:ilvl="3" w:tplc="04090001" w:tentative="1">
+      <w:start w:val="1"/>
+      <w:numFmt w:val="bullet"/>
+      <w:lvlText w:val=""/>
+      <w:lvlJc w:val="left"/>
+      <w:pPr>
+        <w:ind w:left="1680" w:hanging="420"/>
+      </w:pPr>
+      <w:rPr>
+        <w:rFonts w:ascii="Wingdings" w:hAnsi="Wingdings" w:hint="default"/>
+      </w:rPr>
+    </w:lvl>
+    <w:lvl w:ilvl="4" w:tplc="04090003" w:tentative="1">
+      <w:start w:val="1"/>
+      <w:numFmt w:val="bullet"/>
+      <w:lvlText w:val=""/>
+      <w:lvlJc w:val="left"/>
+      <w:pPr>
+        <w:ind w:left="2100" w:hanging="420"/>
+      </w:pPr>
+      <w:rPr>
+        <w:rFonts w:ascii="Wingdings" w:hAnsi="Wingdings" w:hint="default"/>
+      </w:rPr>
+    </w:lvl>
+    <w:lvl w:ilvl="5" w:tplc="04090005" w:tentative="1">
+      <w:start w:val="1"/>
+      <w:numFmt w:val="bullet"/>
+      <w:lvlText w:val=""/>
+      <w:lvlJc w:val="left"/>
+      <w:pPr>
+        <w:ind w:left="2520" w:hanging="420"/>
+      </w:pPr>
+      <w:rPr>
+        <w:rFonts w:ascii="Wingdings" w:hAnsi="Wingdings" w:hint="default"/>
+      </w:rPr>
+    </w:lvl>
+    <w:lvl w:ilvl="6" w:tplc="04090001" w:tentative="1">
+      <w:start w:val="1"/>
+      <w:numFmt w:val="bullet"/>
+      <w:lvlText w:val=""/>
+      <w:lvlJc w:val="left"/>
+      <w:pPr>
+        <w:ind w:left="2940" w:hanging="420"/>
+      </w:pPr>
+      <w:rPr>
+        <w:rFonts w:ascii="Wingdings" w:hAnsi="Wingdings" w:hint="default"/>
+      </w:rPr>
+    </w:lvl>
+    <w:lvl w:ilvl="7" w:tplc="04090003" w:tentative="1">
+      <w:start w:val="1"/>
+      <w:numFmt w:val="bullet"/>
+      <w:lvlText w:val=""/>
+      <w:lvlJc w:val="left"/>
+      <w:pPr>
+        <w:ind w:left="3360" w:hanging="420"/>
+      </w:pPr>
+      <w:rPr>
+        <w:rFonts w:ascii="Wingdings" w:hAnsi="Wingdings" w:hint="default"/>
+      </w:rPr>
+    </w:lvl>
+    <w:lvl w:ilvl="8" w:tplc="04090005" w:tentative="1">
+      <w:start w:val="1"/>
+      <w:numFmt w:val="bullet"/>
+      <w:lvlText w:val=""/>
+      <w:lvlJc w:val="left"/>
+      <w:pPr>
+        <w:ind w:left="3780" w:hanging="420"/>
+      </w:pPr>
+      <w:rPr>
+        <w:rFonts w:ascii="Wingdings" w:hAnsi="Wingdings" w:hint="default"/>
+      </w:rPr>
+    </w:lvl>
+  </w:abstractNum>
+  <w:abstractNum w:abstractNumId="6">
     <w:nsid w:val="727258DD"/>
     <w:multiLevelType w:val="hybridMultilevel"/>
     <w:tmpl w:val="41FA78CC"/>
@@ -4355,7 +5046,7 @@
       </w:pPr>
     </w:lvl>
   </w:abstractNum>
-  <w:abstractNum w:abstractNumId="6">
+  <w:abstractNum w:abstractNumId="7">
     <w:nsid w:val="775F4FDF"/>
     <w:multiLevelType w:val="hybridMultilevel"/>
     <w:tmpl w:val="50424DCC"/>
@@ -4475,7 +5166,7 @@
     <w:abstractNumId w:val="0"/>
   </w:num>
   <w:num w:numId="3">
-    <w:abstractNumId w:val="5"/>
+    <w:abstractNumId w:val="6"/>
   </w:num>
   <w:num w:numId="4">
     <w:abstractNumId w:val="4"/>
@@ -4484,16 +5175,19 @@
     <w:abstractNumId w:val="1"/>
   </w:num>
   <w:num w:numId="6">
-    <w:abstractNumId w:val="6"/>
+    <w:abstractNumId w:val="7"/>
   </w:num>
   <w:num w:numId="7">
     <w:abstractNumId w:val="2"/>
+  </w:num>
+  <w:num w:numId="8">
+    <w:abstractNumId w:val="5"/>
   </w:num>
 </w:numbering>
 </file>
 
 <file path=word/styles.xml><?xml version="1.0" encoding="utf-8"?>
-<w:styles xmlns:r="http://schemas.openxmlformats.org/officeDocument/2006/relationships" xmlns:w="http://schemas.openxmlformats.org/wordprocessingml/2006/main">
+<w:styles xmlns:mc="http://schemas.openxmlformats.org/markup-compatibility/2006" xmlns:r="http://schemas.openxmlformats.org/officeDocument/2006/relationships" xmlns:w="http://schemas.openxmlformats.org/wordprocessingml/2006/main" xmlns:w14="http://schemas.microsoft.com/office/word/2010/wordml" xmlns:w15="http://schemas.microsoft.com/office/word/2012/wordml" mc:Ignorable="w14 w15">
   <w:docDefaults>
     <w:rPrDefault>
       <w:rPr>
@@ -4506,144 +5200,378 @@
     </w:rPrDefault>
     <w:pPrDefault/>
   </w:docDefaults>
-  <w:latentStyles w:defLockedState="0" w:defUIPriority="99" w:defSemiHidden="1" w:defUnhideWhenUsed="1" w:defQFormat="0" w:count="267">
-    <w:lsdException w:name="Normal" w:semiHidden="0" w:uiPriority="0" w:unhideWhenUsed="0" w:qFormat="1"/>
-    <w:lsdException w:name="heading 1" w:semiHidden="0" w:uiPriority="9" w:unhideWhenUsed="0" w:qFormat="1"/>
-    <w:lsdException w:name="heading 2" w:uiPriority="9" w:qFormat="1"/>
-    <w:lsdException w:name="heading 3" w:uiPriority="9" w:qFormat="1"/>
-    <w:lsdException w:name="heading 4" w:uiPriority="9" w:qFormat="1"/>
-    <w:lsdException w:name="heading 5" w:uiPriority="9" w:qFormat="1"/>
-    <w:lsdException w:name="heading 6" w:uiPriority="9" w:qFormat="1"/>
-    <w:lsdException w:name="heading 7" w:uiPriority="9" w:qFormat="1"/>
-    <w:lsdException w:name="heading 8" w:uiPriority="9" w:qFormat="1"/>
-    <w:lsdException w:name="heading 9" w:uiPriority="9" w:qFormat="1"/>
-    <w:lsdException w:name="toc 1" w:uiPriority="39"/>
-    <w:lsdException w:name="toc 2" w:uiPriority="39"/>
-    <w:lsdException w:name="toc 3" w:uiPriority="39"/>
-    <w:lsdException w:name="toc 4" w:uiPriority="39"/>
-    <w:lsdException w:name="toc 5" w:uiPriority="39"/>
-    <w:lsdException w:name="toc 6" w:uiPriority="39"/>
-    <w:lsdException w:name="toc 7" w:uiPriority="39"/>
-    <w:lsdException w:name="toc 8" w:uiPriority="39"/>
-    <w:lsdException w:name="toc 9" w:uiPriority="39"/>
-    <w:lsdException w:name="caption" w:uiPriority="35" w:qFormat="1"/>
-    <w:lsdException w:name="Title" w:semiHidden="0" w:uiPriority="10" w:unhideWhenUsed="0" w:qFormat="1"/>
-    <w:lsdException w:name="Default Paragraph Font" w:uiPriority="1"/>
-    <w:lsdException w:name="Subtitle" w:semiHidden="0" w:uiPriority="11" w:unhideWhenUsed="0" w:qFormat="1"/>
-    <w:lsdException w:name="Strong" w:semiHidden="0" w:uiPriority="22" w:unhideWhenUsed="0" w:qFormat="1"/>
-    <w:lsdException w:name="Emphasis" w:semiHidden="0" w:uiPriority="20" w:unhideWhenUsed="0" w:qFormat="1"/>
-    <w:lsdException w:name="Table Grid" w:semiHidden="0" w:uiPriority="59" w:unhideWhenUsed="0"/>
-    <w:lsdException w:name="Placeholder Text" w:unhideWhenUsed="0"/>
-    <w:lsdException w:name="No Spacing" w:semiHidden="0" w:uiPriority="1" w:unhideWhenUsed="0" w:qFormat="1"/>
-    <w:lsdException w:name="Light Shading" w:semiHidden="0" w:uiPriority="60" w:unhideWhenUsed="0"/>
-    <w:lsdException w:name="Light List" w:semiHidden="0" w:uiPriority="61" w:unhideWhenUsed="0"/>
-    <w:lsdException w:name="Light Grid" w:semiHidden="0" w:uiPriority="62" w:unhideWhenUsed="0"/>
-    <w:lsdException w:name="Medium Shading 1" w:semiHidden="0" w:uiPriority="63" w:unhideWhenUsed="0"/>
-    <w:lsdException w:name="Medium Shading 2" w:semiHidden="0" w:uiPriority="64" w:unhideWhenUsed="0"/>
-    <w:lsdException w:name="Medium List 1" w:semiHidden="0" w:uiPriority="65" w:unhideWhenUsed="0"/>
-    <w:lsdException w:name="Medium List 2" w:semiHidden="0" w:uiPriority="66" w:unhideWhenUsed="0"/>
-    <w:lsdException w:name="Medium Grid 1" w:semiHidden="0" w:uiPriority="67" w:unhideWhenUsed="0"/>
-    <w:lsdException w:name="Medium Grid 2" w:semiHidden="0" w:uiPriority="68" w:unhideWhenUsed="0"/>
-    <w:lsdException w:name="Medium Grid 3" w:semiHidden="0" w:uiPriority="69" w:unhideWhenUsed="0"/>
-    <w:lsdException w:name="Dark List" w:semiHidden="0" w:uiPriority="70" w:unhideWhenUsed="0"/>
-    <w:lsdException w:name="Colorful Shading" w:semiHidden="0" w:uiPriority="71" w:unhideWhenUsed="0"/>
-    <w:lsdException w:name="Colorful List" w:semiHidden="0" w:uiPriority="72" w:unhideWhenUsed="0"/>
-    <w:lsdException w:name="Colorful Grid" w:semiHidden="0" w:uiPriority="73" w:unhideWhenUsed="0"/>
-    <w:lsdException w:name="Light Shading Accent 1" w:semiHidden="0" w:uiPriority="60" w:unhideWhenUsed="0"/>
-    <w:lsdException w:name="Light List Accent 1" w:semiHidden="0" w:uiPriority="61" w:unhideWhenUsed="0"/>
-    <w:lsdException w:name="Light Grid Accent 1" w:semiHidden="0" w:uiPriority="62" w:unhideWhenUsed="0"/>
-    <w:lsdException w:name="Medium Shading 1 Accent 1" w:semiHidden="0" w:uiPriority="63" w:unhideWhenUsed="0"/>
-    <w:lsdException w:name="Medium Shading 2 Accent 1" w:semiHidden="0" w:uiPriority="64" w:unhideWhenUsed="0"/>
-    <w:lsdException w:name="Medium List 1 Accent 1" w:semiHidden="0" w:uiPriority="65" w:unhideWhenUsed="0"/>
-    <w:lsdException w:name="Revision" w:unhideWhenUsed="0"/>
-    <w:lsdException w:name="List Paragraph" w:semiHidden="0" w:uiPriority="34" w:unhideWhenUsed="0" w:qFormat="1"/>
-    <w:lsdException w:name="Quote" w:semiHidden="0" w:uiPriority="29" w:unhideWhenUsed="0" w:qFormat="1"/>
-    <w:lsdException w:name="Intense Quote" w:semiHidden="0" w:uiPriority="30" w:unhideWhenUsed="0" w:qFormat="1"/>
-    <w:lsdException w:name="Medium List 2 Accent 1" w:semiHidden="0" w:uiPriority="66" w:unhideWhenUsed="0"/>
-    <w:lsdException w:name="Medium Grid 1 Accent 1" w:semiHidden="0" w:uiPriority="67" w:unhideWhenUsed="0"/>
-    <w:lsdException w:name="Medium Grid 2 Accent 1" w:semiHidden="0" w:uiPriority="68" w:unhideWhenUsed="0"/>
-    <w:lsdException w:name="Medium Grid 3 Accent 1" w:semiHidden="0" w:uiPriority="69" w:unhideWhenUsed="0"/>
-    <w:lsdException w:name="Dark List Accent 1" w:semiHidden="0" w:uiPriority="70" w:unhideWhenUsed="0"/>
-    <w:lsdException w:name="Colorful Shading Accent 1" w:semiHidden="0" w:uiPriority="71" w:unhideWhenUsed="0"/>
-    <w:lsdException w:name="Colorful List Accent 1" w:semiHidden="0" w:uiPriority="72" w:unhideWhenUsed="0"/>
-    <w:lsdException w:name="Colorful Grid Accent 1" w:semiHidden="0" w:uiPriority="73" w:unhideWhenUsed="0"/>
-    <w:lsdException w:name="Light Shading Accent 2" w:semiHidden="0" w:uiPriority="60" w:unhideWhenUsed="0"/>
-    <w:lsdException w:name="Light List Accent 2" w:semiHidden="0" w:uiPriority="61" w:unhideWhenUsed="0"/>
-    <w:lsdException w:name="Light Grid Accent 2" w:semiHidden="0" w:uiPriority="62" w:unhideWhenUsed="0"/>
-    <w:lsdException w:name="Medium Shading 1 Accent 2" w:semiHidden="0" w:uiPriority="63" w:unhideWhenUsed="0"/>
-    <w:lsdException w:name="Medium Shading 2 Accent 2" w:semiHidden="0" w:uiPriority="64" w:unhideWhenUsed="0"/>
-    <w:lsdException w:name="Medium List 1 Accent 2" w:semiHidden="0" w:uiPriority="65" w:unhideWhenUsed="0"/>
-    <w:lsdException w:name="Medium List 2 Accent 2" w:semiHidden="0" w:uiPriority="66" w:unhideWhenUsed="0"/>
-    <w:lsdException w:name="Medium Grid 1 Accent 2" w:semiHidden="0" w:uiPriority="67" w:unhideWhenUsed="0"/>
-    <w:lsdException w:name="Medium Grid 2 Accent 2" w:semiHidden="0" w:uiPriority="68" w:unhideWhenUsed="0"/>
-    <w:lsdException w:name="Medium Grid 3 Accent 2" w:semiHidden="0" w:uiPriority="69" w:unhideWhenUsed="0"/>
-    <w:lsdException w:name="Dark List Accent 2" w:semiHidden="0" w:uiPriority="70" w:unhideWhenUsed="0"/>
-    <w:lsdException w:name="Colorful Shading Accent 2" w:semiHidden="0" w:uiPriority="71" w:unhideWhenUsed="0"/>
-    <w:lsdException w:name="Colorful List Accent 2" w:semiHidden="0" w:uiPriority="72" w:unhideWhenUsed="0"/>
-    <w:lsdException w:name="Colorful Grid Accent 2" w:semiHidden="0" w:uiPriority="73" w:unhideWhenUsed="0"/>
-    <w:lsdException w:name="Light Shading Accent 3" w:semiHidden="0" w:uiPriority="60" w:unhideWhenUsed="0"/>
-    <w:lsdException w:name="Light List Accent 3" w:semiHidden="0" w:uiPriority="61" w:unhideWhenUsed="0"/>
-    <w:lsdException w:name="Light Grid Accent 3" w:semiHidden="0" w:uiPriority="62" w:unhideWhenUsed="0"/>
-    <w:lsdException w:name="Medium Shading 1 Accent 3" w:semiHidden="0" w:uiPriority="63" w:unhideWhenUsed="0"/>
-    <w:lsdException w:name="Medium Shading 2 Accent 3" w:semiHidden="0" w:uiPriority="64" w:unhideWhenUsed="0"/>
-    <w:lsdException w:name="Medium List 1 Accent 3" w:semiHidden="0" w:uiPriority="65" w:unhideWhenUsed="0"/>
-    <w:lsdException w:name="Medium List 2 Accent 3" w:semiHidden="0" w:uiPriority="66" w:unhideWhenUsed="0"/>
-    <w:lsdException w:name="Medium Grid 1 Accent 3" w:semiHidden="0" w:uiPriority="67" w:unhideWhenUsed="0"/>
-    <w:lsdException w:name="Medium Grid 2 Accent 3" w:semiHidden="0" w:uiPriority="68" w:unhideWhenUsed="0"/>
-    <w:lsdException w:name="Medium Grid 3 Accent 3" w:semiHidden="0" w:uiPriority="69" w:unhideWhenUsed="0"/>
-    <w:lsdException w:name="Dark List Accent 3" w:semiHidden="0" w:uiPriority="70" w:unhideWhenUsed="0"/>
-    <w:lsdException w:name="Colorful Shading Accent 3" w:semiHidden="0" w:uiPriority="71" w:unhideWhenUsed="0"/>
-    <w:lsdException w:name="Colorful List Accent 3" w:semiHidden="0" w:uiPriority="72" w:unhideWhenUsed="0"/>
-    <w:lsdException w:name="Colorful Grid Accent 3" w:semiHidden="0" w:uiPriority="73" w:unhideWhenUsed="0"/>
-    <w:lsdException w:name="Light Shading Accent 4" w:semiHidden="0" w:uiPriority="60" w:unhideWhenUsed="0"/>
-    <w:lsdException w:name="Light List Accent 4" w:semiHidden="0" w:uiPriority="61" w:unhideWhenUsed="0"/>
-    <w:lsdException w:name="Light Grid Accent 4" w:semiHidden="0" w:uiPriority="62" w:unhideWhenUsed="0"/>
-    <w:lsdException w:name="Medium Shading 1 Accent 4" w:semiHidden="0" w:uiPriority="63" w:unhideWhenUsed="0"/>
-    <w:lsdException w:name="Medium Shading 2 Accent 4" w:semiHidden="0" w:uiPriority="64" w:unhideWhenUsed="0"/>
-    <w:lsdException w:name="Medium List 1 Accent 4" w:semiHidden="0" w:uiPriority="65" w:unhideWhenUsed="0"/>
-    <w:lsdException w:name="Medium List 2 Accent 4" w:semiHidden="0" w:uiPriority="66" w:unhideWhenUsed="0"/>
-    <w:lsdException w:name="Medium Grid 1 Accent 4" w:semiHidden="0" w:uiPriority="67" w:unhideWhenUsed="0"/>
-    <w:lsdException w:name="Medium Grid 2 Accent 4" w:semiHidden="0" w:uiPriority="68" w:unhideWhenUsed="0"/>
-    <w:lsdException w:name="Medium Grid 3 Accent 4" w:semiHidden="0" w:uiPriority="69" w:unhideWhenUsed="0"/>
-    <w:lsdException w:name="Dark List Accent 4" w:semiHidden="0" w:uiPriority="70" w:unhideWhenUsed="0"/>
-    <w:lsdException w:name="Colorful Shading Accent 4" w:semiHidden="0" w:uiPriority="71" w:unhideWhenUsed="0"/>
-    <w:lsdException w:name="Colorful List Accent 4" w:semiHidden="0" w:uiPriority="72" w:unhideWhenUsed="0"/>
-    <w:lsdException w:name="Colorful Grid Accent 4" w:semiHidden="0" w:uiPriority="73" w:unhideWhenUsed="0"/>
-    <w:lsdException w:name="Light Shading Accent 5" w:semiHidden="0" w:uiPriority="60" w:unhideWhenUsed="0"/>
-    <w:lsdException w:name="Light List Accent 5" w:semiHidden="0" w:uiPriority="61" w:unhideWhenUsed="0"/>
-    <w:lsdException w:name="Light Grid Accent 5" w:semiHidden="0" w:uiPriority="62" w:unhideWhenUsed="0"/>
-    <w:lsdException w:name="Medium Shading 1 Accent 5" w:semiHidden="0" w:uiPriority="63" w:unhideWhenUsed="0"/>
-    <w:lsdException w:name="Medium Shading 2 Accent 5" w:semiHidden="0" w:uiPriority="64" w:unhideWhenUsed="0"/>
-    <w:lsdException w:name="Medium List 1 Accent 5" w:semiHidden="0" w:uiPriority="65" w:unhideWhenUsed="0"/>
-    <w:lsdException w:name="Medium List 2 Accent 5" w:semiHidden="0" w:uiPriority="66" w:unhideWhenUsed="0"/>
-    <w:lsdException w:name="Medium Grid 1 Accent 5" w:semiHidden="0" w:uiPriority="67" w:unhideWhenUsed="0"/>
-    <w:lsdException w:name="Medium Grid 2 Accent 5" w:semiHidden="0" w:uiPriority="68" w:unhideWhenUsed="0"/>
-    <w:lsdException w:name="Medium Grid 3 Accent 5" w:semiHidden="0" w:uiPriority="69" w:unhideWhenUsed="0"/>
-    <w:lsdException w:name="Dark List Accent 5" w:semiHidden="0" w:uiPriority="70" w:unhideWhenUsed="0"/>
-    <w:lsdException w:name="Colorful Shading Accent 5" w:semiHidden="0" w:uiPriority="71" w:unhideWhenUsed="0"/>
-    <w:lsdException w:name="Colorful List Accent 5" w:semiHidden="0" w:uiPriority="72" w:unhideWhenUsed="0"/>
-    <w:lsdException w:name="Colorful Grid Accent 5" w:semiHidden="0" w:uiPriority="73" w:unhideWhenUsed="0"/>
-    <w:lsdException w:name="Light Shading Accent 6" w:semiHidden="0" w:uiPriority="60" w:unhideWhenUsed="0"/>
-    <w:lsdException w:name="Light List Accent 6" w:semiHidden="0" w:uiPriority="61" w:unhideWhenUsed="0"/>
-    <w:lsdException w:name="Light Grid Accent 6" w:semiHidden="0" w:uiPriority="62" w:unhideWhenUsed="0"/>
-    <w:lsdException w:name="Medium Shading 1 Accent 6" w:semiHidden="0" w:uiPriority="63" w:unhideWhenUsed="0"/>
-    <w:lsdException w:name="Medium Shading 2 Accent 6" w:semiHidden="0" w:uiPriority="64" w:unhideWhenUsed="0"/>
-    <w:lsdException w:name="Medium List 1 Accent 6" w:semiHidden="0" w:uiPriority="65" w:unhideWhenUsed="0"/>
-    <w:lsdException w:name="Medium List 2 Accent 6" w:semiHidden="0" w:uiPriority="66" w:unhideWhenUsed="0"/>
-    <w:lsdException w:name="Medium Grid 1 Accent 6" w:semiHidden="0" w:uiPriority="67" w:unhideWhenUsed="0"/>
-    <w:lsdException w:name="Medium Grid 2 Accent 6" w:semiHidden="0" w:uiPriority="68" w:unhideWhenUsed="0"/>
-    <w:lsdException w:name="Medium Grid 3 Accent 6" w:semiHidden="0" w:uiPriority="69" w:unhideWhenUsed="0"/>
-    <w:lsdException w:name="Dark List Accent 6" w:semiHidden="0" w:uiPriority="70" w:unhideWhenUsed="0"/>
-    <w:lsdException w:name="Colorful Shading Accent 6" w:semiHidden="0" w:uiPriority="71" w:unhideWhenUsed="0"/>
-    <w:lsdException w:name="Colorful List Accent 6" w:semiHidden="0" w:uiPriority="72" w:unhideWhenUsed="0"/>
-    <w:lsdException w:name="Colorful Grid Accent 6" w:semiHidden="0" w:uiPriority="73" w:unhideWhenUsed="0"/>
-    <w:lsdException w:name="Subtle Emphasis" w:semiHidden="0" w:uiPriority="19" w:unhideWhenUsed="0" w:qFormat="1"/>
-    <w:lsdException w:name="Intense Emphasis" w:semiHidden="0" w:uiPriority="21" w:unhideWhenUsed="0" w:qFormat="1"/>
-    <w:lsdException w:name="Subtle Reference" w:semiHidden="0" w:uiPriority="31" w:unhideWhenUsed="0" w:qFormat="1"/>
-    <w:lsdException w:name="Intense Reference" w:semiHidden="0" w:uiPriority="32" w:unhideWhenUsed="0" w:qFormat="1"/>
-    <w:lsdException w:name="Book Title" w:semiHidden="0" w:uiPriority="33" w:unhideWhenUsed="0" w:qFormat="1"/>
-    <w:lsdException w:name="Bibliography" w:uiPriority="37"/>
-    <w:lsdException w:name="TOC Heading" w:uiPriority="39" w:qFormat="1"/>
+  <w:latentStyles w:defLockedState="0" w:defUIPriority="99" w:defSemiHidden="0" w:defUnhideWhenUsed="0" w:defQFormat="0" w:count="371">
+    <w:lsdException w:name="Normal" w:uiPriority="0" w:qFormat="1"/>
+    <w:lsdException w:name="heading 1" w:uiPriority="9" w:qFormat="1"/>
+    <w:lsdException w:name="heading 2" w:semiHidden="1" w:uiPriority="9" w:unhideWhenUsed="1" w:qFormat="1"/>
+    <w:lsdException w:name="heading 3" w:semiHidden="1" w:uiPriority="9" w:unhideWhenUsed="1" w:qFormat="1"/>
+    <w:lsdException w:name="heading 4" w:semiHidden="1" w:uiPriority="9" w:unhideWhenUsed="1" w:qFormat="1"/>
+    <w:lsdException w:name="heading 5" w:semiHidden="1" w:uiPriority="9" w:unhideWhenUsed="1" w:qFormat="1"/>
+    <w:lsdException w:name="heading 6" w:semiHidden="1" w:uiPriority="9" w:unhideWhenUsed="1" w:qFormat="1"/>
+    <w:lsdException w:name="heading 7" w:semiHidden="1" w:uiPriority="9" w:unhideWhenUsed="1" w:qFormat="1"/>
+    <w:lsdException w:name="heading 8" w:semiHidden="1" w:uiPriority="9" w:unhideWhenUsed="1" w:qFormat="1"/>
+    <w:lsdException w:name="heading 9" w:semiHidden="1" w:uiPriority="9" w:unhideWhenUsed="1" w:qFormat="1"/>
+    <w:lsdException w:name="index 1" w:semiHidden="1" w:unhideWhenUsed="1"/>
+    <w:lsdException w:name="index 2" w:semiHidden="1" w:unhideWhenUsed="1"/>
+    <w:lsdException w:name="index 3" w:semiHidden="1" w:unhideWhenUsed="1"/>
+    <w:lsdException w:name="index 4" w:semiHidden="1" w:unhideWhenUsed="1"/>
+    <w:lsdException w:name="index 5" w:semiHidden="1" w:unhideWhenUsed="1"/>
+    <w:lsdException w:name="index 6" w:semiHidden="1" w:unhideWhenUsed="1"/>
+    <w:lsdException w:name="index 7" w:semiHidden="1" w:unhideWhenUsed="1"/>
+    <w:lsdException w:name="index 8" w:semiHidden="1" w:unhideWhenUsed="1"/>
+    <w:lsdException w:name="index 9" w:semiHidden="1" w:unhideWhenUsed="1"/>
+    <w:lsdException w:name="toc 1" w:semiHidden="1" w:uiPriority="39" w:unhideWhenUsed="1"/>
+    <w:lsdException w:name="toc 2" w:semiHidden="1" w:uiPriority="39" w:unhideWhenUsed="1"/>
+    <w:lsdException w:name="toc 3" w:semiHidden="1" w:uiPriority="39" w:unhideWhenUsed="1"/>
+    <w:lsdException w:name="toc 4" w:semiHidden="1" w:uiPriority="39" w:unhideWhenUsed="1"/>
+    <w:lsdException w:name="toc 5" w:semiHidden="1" w:uiPriority="39" w:unhideWhenUsed="1"/>
+    <w:lsdException w:name="toc 6" w:semiHidden="1" w:uiPriority="39" w:unhideWhenUsed="1"/>
+    <w:lsdException w:name="toc 7" w:semiHidden="1" w:uiPriority="39" w:unhideWhenUsed="1"/>
+    <w:lsdException w:name="toc 8" w:semiHidden="1" w:uiPriority="39" w:unhideWhenUsed="1"/>
+    <w:lsdException w:name="toc 9" w:semiHidden="1" w:uiPriority="39" w:unhideWhenUsed="1"/>
+    <w:lsdException w:name="Normal Indent" w:semiHidden="1" w:unhideWhenUsed="1"/>
+    <w:lsdException w:name="footnote text" w:semiHidden="1" w:unhideWhenUsed="1"/>
+    <w:lsdException w:name="annotation text" w:semiHidden="1" w:unhideWhenUsed="1"/>
+    <w:lsdException w:name="header" w:semiHidden="1" w:unhideWhenUsed="1"/>
+    <w:lsdException w:name="footer" w:semiHidden="1" w:unhideWhenUsed="1"/>
+    <w:lsdException w:name="index heading" w:semiHidden="1" w:unhideWhenUsed="1"/>
+    <w:lsdException w:name="caption" w:semiHidden="1" w:uiPriority="35" w:unhideWhenUsed="1" w:qFormat="1"/>
+    <w:lsdException w:name="table of figures" w:semiHidden="1" w:unhideWhenUsed="1"/>
+    <w:lsdException w:name="envelope address" w:semiHidden="1" w:unhideWhenUsed="1"/>
+    <w:lsdException w:name="envelope return" w:semiHidden="1" w:unhideWhenUsed="1"/>
+    <w:lsdException w:name="footnote reference" w:semiHidden="1" w:unhideWhenUsed="1"/>
+    <w:lsdException w:name="annotation reference" w:semiHidden="1" w:unhideWhenUsed="1"/>
+    <w:lsdException w:name="line number" w:semiHidden="1" w:unhideWhenUsed="1"/>
+    <w:lsdException w:name="page number" w:semiHidden="1" w:unhideWhenUsed="1"/>
+    <w:lsdException w:name="endnote reference" w:semiHidden="1" w:unhideWhenUsed="1"/>
+    <w:lsdException w:name="endnote text" w:semiHidden="1" w:unhideWhenUsed="1"/>
+    <w:lsdException w:name="table of authorities" w:semiHidden="1" w:unhideWhenUsed="1"/>
+    <w:lsdException w:name="macro" w:semiHidden="1" w:unhideWhenUsed="1"/>
+    <w:lsdException w:name="toa heading" w:semiHidden="1" w:unhideWhenUsed="1"/>
+    <w:lsdException w:name="List" w:semiHidden="1" w:unhideWhenUsed="1"/>
+    <w:lsdException w:name="List Bullet" w:semiHidden="1" w:unhideWhenUsed="1"/>
+    <w:lsdException w:name="List Number" w:semiHidden="1" w:unhideWhenUsed="1"/>
+    <w:lsdException w:name="List 2" w:semiHidden="1" w:unhideWhenUsed="1"/>
+    <w:lsdException w:name="List 3" w:semiHidden="1" w:unhideWhenUsed="1"/>
+    <w:lsdException w:name="List 4" w:semiHidden="1" w:unhideWhenUsed="1"/>
+    <w:lsdException w:name="List 5" w:semiHidden="1" w:unhideWhenUsed="1"/>
+    <w:lsdException w:name="List Bullet 2" w:semiHidden="1" w:unhideWhenUsed="1"/>
+    <w:lsdException w:name="List Bullet 3" w:semiHidden="1" w:unhideWhenUsed="1"/>
+    <w:lsdException w:name="List Bullet 4" w:semiHidden="1" w:unhideWhenUsed="1"/>
+    <w:lsdException w:name="List Bullet 5" w:semiHidden="1" w:unhideWhenUsed="1"/>
+    <w:lsdException w:name="List Number 2" w:semiHidden="1" w:unhideWhenUsed="1"/>
+    <w:lsdException w:name="List Number 3" w:semiHidden="1" w:unhideWhenUsed="1"/>
+    <w:lsdException w:name="List Number 4" w:semiHidden="1" w:unhideWhenUsed="1"/>
+    <w:lsdException w:name="List Number 5" w:semiHidden="1" w:unhideWhenUsed="1"/>
+    <w:lsdException w:name="Title" w:uiPriority="10" w:qFormat="1"/>
+    <w:lsdException w:name="Closing" w:semiHidden="1" w:unhideWhenUsed="1"/>
+    <w:lsdException w:name="Signature" w:semiHidden="1" w:unhideWhenUsed="1"/>
+    <w:lsdException w:name="Default Paragraph Font" w:semiHidden="1" w:uiPriority="1" w:unhideWhenUsed="1"/>
+    <w:lsdException w:name="Body Text" w:semiHidden="1" w:unhideWhenUsed="1"/>
+    <w:lsdException w:name="Body Text Indent" w:semiHidden="1" w:unhideWhenUsed="1"/>
+    <w:lsdException w:name="List Continue" w:semiHidden="1" w:unhideWhenUsed="1"/>
+    <w:lsdException w:name="List Continue 2" w:semiHidden="1" w:unhideWhenUsed="1"/>
+    <w:lsdException w:name="List Continue 3" w:semiHidden="1" w:unhideWhenUsed="1"/>
+    <w:lsdException w:name="List Continue 4" w:semiHidden="1" w:unhideWhenUsed="1"/>
+    <w:lsdException w:name="List Continue 5" w:semiHidden="1" w:unhideWhenUsed="1"/>
+    <w:lsdException w:name="Message Header" w:semiHidden="1" w:unhideWhenUsed="1"/>
+    <w:lsdException w:name="Subtitle" w:uiPriority="11" w:qFormat="1"/>
+    <w:lsdException w:name="Salutation" w:semiHidden="1" w:unhideWhenUsed="1"/>
+    <w:lsdException w:name="Date" w:semiHidden="1" w:unhideWhenUsed="1"/>
+    <w:lsdException w:name="Body Text First Indent" w:semiHidden="1" w:unhideWhenUsed="1"/>
+    <w:lsdException w:name="Body Text First Indent 2" w:semiHidden="1" w:unhideWhenUsed="1"/>
+    <w:lsdException w:name="Note Heading" w:semiHidden="1" w:unhideWhenUsed="1"/>
+    <w:lsdException w:name="Body Text 2" w:semiHidden="1" w:unhideWhenUsed="1"/>
+    <w:lsdException w:name="Body Text 3" w:semiHidden="1" w:unhideWhenUsed="1"/>
+    <w:lsdException w:name="Body Text Indent 2" w:semiHidden="1" w:unhideWhenUsed="1"/>
+    <w:lsdException w:name="Body Text Indent 3" w:semiHidden="1" w:unhideWhenUsed="1"/>
+    <w:lsdException w:name="Block Text" w:semiHidden="1" w:unhideWhenUsed="1"/>
+    <w:lsdException w:name="Hyperlink" w:semiHidden="1" w:unhideWhenUsed="1"/>
+    <w:lsdException w:name="FollowedHyperlink" w:semiHidden="1" w:unhideWhenUsed="1"/>
+    <w:lsdException w:name="Strong" w:uiPriority="22" w:qFormat="1"/>
+    <w:lsdException w:name="Emphasis" w:uiPriority="20" w:qFormat="1"/>
+    <w:lsdException w:name="Document Map" w:semiHidden="1" w:unhideWhenUsed="1"/>
+    <w:lsdException w:name="Plain Text" w:semiHidden="1" w:unhideWhenUsed="1"/>
+    <w:lsdException w:name="E-mail Signature" w:semiHidden="1" w:unhideWhenUsed="1"/>
+    <w:lsdException w:name="HTML Top of Form" w:semiHidden="1" w:unhideWhenUsed="1"/>
+    <w:lsdException w:name="HTML Bottom of Form" w:semiHidden="1" w:unhideWhenUsed="1"/>
+    <w:lsdException w:name="Normal (Web)" w:semiHidden="1" w:unhideWhenUsed="1"/>
+    <w:lsdException w:name="HTML Acronym" w:semiHidden="1" w:unhideWhenUsed="1"/>
+    <w:lsdException w:name="HTML Address" w:semiHidden="1" w:unhideWhenUsed="1"/>
+    <w:lsdException w:name="HTML Cite" w:semiHidden="1" w:unhideWhenUsed="1"/>
+    <w:lsdException w:name="HTML Code" w:semiHidden="1" w:unhideWhenUsed="1"/>
+    <w:lsdException w:name="HTML Definition" w:semiHidden="1" w:unhideWhenUsed="1"/>
+    <w:lsdException w:name="HTML Keyboard" w:semiHidden="1" w:unhideWhenUsed="1"/>
+    <w:lsdException w:name="HTML Preformatted" w:semiHidden="1" w:unhideWhenUsed="1"/>
+    <w:lsdException w:name="HTML Sample" w:semiHidden="1" w:unhideWhenUsed="1"/>
+    <w:lsdException w:name="HTML Typewriter" w:semiHidden="1" w:unhideWhenUsed="1"/>
+    <w:lsdException w:name="HTML Variable" w:semiHidden="1" w:unhideWhenUsed="1"/>
+    <w:lsdException w:name="Normal Table" w:semiHidden="1" w:unhideWhenUsed="1"/>
+    <w:lsdException w:name="annotation subject" w:semiHidden="1" w:unhideWhenUsed="1"/>
+    <w:lsdException w:name="No List" w:semiHidden="1" w:unhideWhenUsed="1"/>
+    <w:lsdException w:name="Outline List 1" w:semiHidden="1" w:unhideWhenUsed="1"/>
+    <w:lsdException w:name="Outline List 2" w:semiHidden="1" w:unhideWhenUsed="1"/>
+    <w:lsdException w:name="Outline List 3" w:semiHidden="1" w:unhideWhenUsed="1"/>
+    <w:lsdException w:name="Table Simple 1" w:semiHidden="1" w:unhideWhenUsed="1"/>
+    <w:lsdException w:name="Table Simple 2" w:semiHidden="1" w:unhideWhenUsed="1"/>
+    <w:lsdException w:name="Table Simple 3" w:semiHidden="1" w:unhideWhenUsed="1"/>
+    <w:lsdException w:name="Table Classic 1" w:semiHidden="1" w:unhideWhenUsed="1"/>
+    <w:lsdException w:name="Table Classic 2" w:semiHidden="1" w:unhideWhenUsed="1"/>
+    <w:lsdException w:name="Table Classic 3" w:semiHidden="1" w:unhideWhenUsed="1"/>
+    <w:lsdException w:name="Table Classic 4" w:semiHidden="1" w:unhideWhenUsed="1"/>
+    <w:lsdException w:name="Table Colorful 1" w:semiHidden="1" w:unhideWhenUsed="1"/>
+    <w:lsdException w:name="Table Colorful 2" w:semiHidden="1" w:unhideWhenUsed="1"/>
+    <w:lsdException w:name="Table Colorful 3" w:semiHidden="1" w:unhideWhenUsed="1"/>
+    <w:lsdException w:name="Table Columns 1" w:semiHidden="1" w:unhideWhenUsed="1"/>
+    <w:lsdException w:name="Table Columns 2" w:semiHidden="1" w:unhideWhenUsed="1"/>
+    <w:lsdException w:name="Table Columns 3" w:semiHidden="1" w:unhideWhenUsed="1"/>
+    <w:lsdException w:name="Table Columns 4" w:semiHidden="1" w:unhideWhenUsed="1"/>
+    <w:lsdException w:name="Table Columns 5" w:semiHidden="1" w:unhideWhenUsed="1"/>
+    <w:lsdException w:name="Table Grid 1" w:semiHidden="1" w:unhideWhenUsed="1"/>
+    <w:lsdException w:name="Table Grid 2" w:semiHidden="1" w:unhideWhenUsed="1"/>
+    <w:lsdException w:name="Table Grid 3" w:semiHidden="1" w:unhideWhenUsed="1"/>
+    <w:lsdException w:name="Table Grid 4" w:semiHidden="1" w:unhideWhenUsed="1"/>
+    <w:lsdException w:name="Table Grid 5" w:semiHidden="1" w:unhideWhenUsed="1"/>
+    <w:lsdException w:name="Table Grid 6" w:semiHidden="1" w:unhideWhenUsed="1"/>
+    <w:lsdException w:name="Table Grid 7" w:semiHidden="1" w:unhideWhenUsed="1"/>
+    <w:lsdException w:name="Table Grid 8" w:semiHidden="1" w:unhideWhenUsed="1"/>
+    <w:lsdException w:name="Table List 1" w:semiHidden="1" w:unhideWhenUsed="1"/>
+    <w:lsdException w:name="Table List 2" w:semiHidden="1" w:unhideWhenUsed="1"/>
+    <w:lsdException w:name="Table List 3" w:semiHidden="1" w:unhideWhenUsed="1"/>
+    <w:lsdException w:name="Table List 4" w:semiHidden="1" w:unhideWhenUsed="1"/>
+    <w:lsdException w:name="Table List 5" w:semiHidden="1" w:unhideWhenUsed="1"/>
+    <w:lsdException w:name="Table List 6" w:semiHidden="1" w:unhideWhenUsed="1"/>
+    <w:lsdException w:name="Table List 7" w:semiHidden="1" w:unhideWhenUsed="1"/>
+    <w:lsdException w:name="Table List 8" w:semiHidden="1" w:unhideWhenUsed="1"/>
+    <w:lsdException w:name="Table 3D effects 1" w:semiHidden="1" w:unhideWhenUsed="1"/>
+    <w:lsdException w:name="Table 3D effects 2" w:semiHidden="1" w:unhideWhenUsed="1"/>
+    <w:lsdException w:name="Table 3D effects 3" w:semiHidden="1" w:unhideWhenUsed="1"/>
+    <w:lsdException w:name="Table Contemporary" w:semiHidden="1" w:unhideWhenUsed="1"/>
+    <w:lsdException w:name="Table Elegant" w:semiHidden="1" w:unhideWhenUsed="1"/>
+    <w:lsdException w:name="Table Professional" w:semiHidden="1" w:unhideWhenUsed="1"/>
+    <w:lsdException w:name="Table Subtle 1" w:semiHidden="1" w:unhideWhenUsed="1"/>
+    <w:lsdException w:name="Table Subtle 2" w:semiHidden="1" w:unhideWhenUsed="1"/>
+    <w:lsdException w:name="Table Web 1" w:semiHidden="1" w:unhideWhenUsed="1"/>
+    <w:lsdException w:name="Table Web 2" w:semiHidden="1" w:unhideWhenUsed="1"/>
+    <w:lsdException w:name="Table Web 3" w:semiHidden="1" w:unhideWhenUsed="1"/>
+    <w:lsdException w:name="Balloon Text" w:semiHidden="1" w:unhideWhenUsed="1"/>
+    <w:lsdException w:name="Table Grid" w:uiPriority="59"/>
+    <w:lsdException w:name="Table Theme" w:semiHidden="1" w:unhideWhenUsed="1"/>
+    <w:lsdException w:name="Placeholder Text" w:semiHidden="1"/>
+    <w:lsdException w:name="No Spacing" w:uiPriority="1" w:qFormat="1"/>
+    <w:lsdException w:name="Light Shading" w:uiPriority="60"/>
+    <w:lsdException w:name="Light List" w:uiPriority="61"/>
+    <w:lsdException w:name="Light Grid" w:uiPriority="62"/>
+    <w:lsdException w:name="Medium Shading 1" w:uiPriority="63"/>
+    <w:lsdException w:name="Medium Shading 2" w:uiPriority="64"/>
+    <w:lsdException w:name="Medium List 1" w:uiPriority="65"/>
+    <w:lsdException w:name="Medium List 2" w:uiPriority="66"/>
+    <w:lsdException w:name="Medium Grid 1" w:uiPriority="67"/>
+    <w:lsdException w:name="Medium Grid 2" w:uiPriority="68"/>
+    <w:lsdException w:name="Medium Grid 3" w:uiPriority="69"/>
+    <w:lsdException w:name="Dark List" w:uiPriority="70"/>
+    <w:lsdException w:name="Colorful Shading" w:uiPriority="71"/>
+    <w:lsdException w:name="Colorful List" w:uiPriority="72"/>
+    <w:lsdException w:name="Colorful Grid" w:uiPriority="73"/>
+    <w:lsdException w:name="Light Shading Accent 1" w:uiPriority="60"/>
+    <w:lsdException w:name="Light List Accent 1" w:uiPriority="61"/>
+    <w:lsdException w:name="Light Grid Accent 1" w:uiPriority="62"/>
+    <w:lsdException w:name="Medium Shading 1 Accent 1" w:uiPriority="63"/>
+    <w:lsdException w:name="Medium Shading 2 Accent 1" w:uiPriority="64"/>
+    <w:lsdException w:name="Medium List 1 Accent 1" w:uiPriority="65"/>
+    <w:lsdException w:name="Revision" w:semiHidden="1"/>
+    <w:lsdException w:name="List Paragraph" w:uiPriority="34" w:qFormat="1"/>
+    <w:lsdException w:name="Quote" w:uiPriority="29" w:qFormat="1"/>
+    <w:lsdException w:name="Intense Quote" w:uiPriority="30" w:qFormat="1"/>
+    <w:lsdException w:name="Medium List 2 Accent 1" w:uiPriority="66"/>
+    <w:lsdException w:name="Medium Grid 1 Accent 1" w:uiPriority="67"/>
+    <w:lsdException w:name="Medium Grid 2 Accent 1" w:uiPriority="68"/>
+    <w:lsdException w:name="Medium Grid 3 Accent 1" w:uiPriority="69"/>
+    <w:lsdException w:name="Dark List Accent 1" w:uiPriority="70"/>
+    <w:lsdException w:name="Colorful Shading Accent 1" w:uiPriority="71"/>
+    <w:lsdException w:name="Colorful List Accent 1" w:uiPriority="72"/>
+    <w:lsdException w:name="Colorful Grid Accent 1" w:uiPriority="73"/>
+    <w:lsdException w:name="Light Shading Accent 2" w:uiPriority="60"/>
+    <w:lsdException w:name="Light List Accent 2" w:uiPriority="61"/>
+    <w:lsdException w:name="Light Grid Accent 2" w:uiPriority="62"/>
+    <w:lsdException w:name="Medium Shading 1 Accent 2" w:uiPriority="63"/>
+    <w:lsdException w:name="Medium Shading 2 Accent 2" w:uiPriority="64"/>
+    <w:lsdException w:name="Medium List 1 Accent 2" w:uiPriority="65"/>
+    <w:lsdException w:name="Medium List 2 Accent 2" w:uiPriority="66"/>
+    <w:lsdException w:name="Medium Grid 1 Accent 2" w:uiPriority="67"/>
+    <w:lsdException w:name="Medium Grid 2 Accent 2" w:uiPriority="68"/>
+    <w:lsdException w:name="Medium Grid 3 Accent 2" w:uiPriority="69"/>
+    <w:lsdException w:name="Dark List Accent 2" w:uiPriority="70"/>
+    <w:lsdException w:name="Colorful Shading Accent 2" w:uiPriority="71"/>
+    <w:lsdException w:name="Colorful List Accent 2" w:uiPriority="72"/>
+    <w:lsdException w:name="Colorful Grid Accent 2" w:uiPriority="73"/>
+    <w:lsdException w:name="Light Shading Accent 3" w:uiPriority="60"/>
+    <w:lsdException w:name="Light List Accent 3" w:uiPriority="61"/>
+    <w:lsdException w:name="Light Grid Accent 3" w:uiPriority="62"/>
+    <w:lsdException w:name="Medium Shading 1 Accent 3" w:uiPriority="63"/>
+    <w:lsdException w:name="Medium Shading 2 Accent 3" w:uiPriority="64"/>
+    <w:lsdException w:name="Medium List 1 Accent 3" w:uiPriority="65"/>
+    <w:lsdException w:name="Medium List 2 Accent 3" w:uiPriority="66"/>
+    <w:lsdException w:name="Medium Grid 1 Accent 3" w:uiPriority="67"/>
+    <w:lsdException w:name="Medium Grid 2 Accent 3" w:uiPriority="68"/>
+    <w:lsdException w:name="Medium Grid 3 Accent 3" w:uiPriority="69"/>
+    <w:lsdException w:name="Dark List Accent 3" w:uiPriority="70"/>
+    <w:lsdException w:name="Colorful Shading Accent 3" w:uiPriority="71"/>
+    <w:lsdException w:name="Colorful List Accent 3" w:uiPriority="72"/>
+    <w:lsdException w:name="Colorful Grid Accent 3" w:uiPriority="73"/>
+    <w:lsdException w:name="Light Shading Accent 4" w:uiPriority="60"/>
+    <w:lsdException w:name="Light List Accent 4" w:uiPriority="61"/>
+    <w:lsdException w:name="Light Grid Accent 4" w:uiPriority="62"/>
+    <w:lsdException w:name="Medium Shading 1 Accent 4" w:uiPriority="63"/>
+    <w:lsdException w:name="Medium Shading 2 Accent 4" w:uiPriority="64"/>
+    <w:lsdException w:name="Medium List 1 Accent 4" w:uiPriority="65"/>
+    <w:lsdException w:name="Medium List 2 Accent 4" w:uiPriority="66"/>
+    <w:lsdException w:name="Medium Grid 1 Accent 4" w:uiPriority="67"/>
+    <w:lsdException w:name="Medium Grid 2 Accent 4" w:uiPriority="68"/>
+    <w:lsdException w:name="Medium Grid 3 Accent 4" w:uiPriority="69"/>
+    <w:lsdException w:name="Dark List Accent 4" w:uiPriority="70"/>
+    <w:lsdException w:name="Colorful Shading Accent 4" w:uiPriority="71"/>
+    <w:lsdException w:name="Colorful List Accent 4" w:uiPriority="72"/>
+    <w:lsdException w:name="Colorful Grid Accent 4" w:uiPriority="73"/>
+    <w:lsdException w:name="Light Shading Accent 5" w:uiPriority="60"/>
+    <w:lsdException w:name="Light List Accent 5" w:uiPriority="61"/>
+    <w:lsdException w:name="Light Grid Accent 5" w:uiPriority="62"/>
+    <w:lsdException w:name="Medium Shading 1 Accent 5" w:uiPriority="63"/>
+    <w:lsdException w:name="Medium Shading 2 Accent 5" w:uiPriority="64"/>
+    <w:lsdException w:name="Medium List 1 Accent 5" w:uiPriority="65"/>
+    <w:lsdException w:name="Medium List 2 Accent 5" w:uiPriority="66"/>
+    <w:lsdException w:name="Medium Grid 1 Accent 5" w:uiPriority="67"/>
+    <w:lsdException w:name="Medium Grid 2 Accent 5" w:uiPriority="68"/>
+    <w:lsdException w:name="Medium Grid 3 Accent 5" w:uiPriority="69"/>
+    <w:lsdException w:name="Dark List Accent 5" w:uiPriority="70"/>
+    <w:lsdException w:name="Colorful Shading Accent 5" w:uiPriority="71"/>
+    <w:lsdException w:name="Colorful List Accent 5" w:uiPriority="72"/>
+    <w:lsdException w:name="Colorful Grid Accent 5" w:uiPriority="73"/>
+    <w:lsdException w:name="Light Shading Accent 6" w:uiPriority="60"/>
+    <w:lsdException w:name="Light List Accent 6" w:uiPriority="61"/>
+    <w:lsdException w:name="Light Grid Accent 6" w:uiPriority="62"/>
+    <w:lsdException w:name="Medium Shading 1 Accent 6" w:uiPriority="63"/>
+    <w:lsdException w:name="Medium Shading 2 Accent 6" w:uiPriority="64"/>
+    <w:lsdException w:name="Medium List 1 Accent 6" w:uiPriority="65"/>
+    <w:lsdException w:name="Medium List 2 Accent 6" w:uiPriority="66"/>
+    <w:lsdException w:name="Medium Grid 1 Accent 6" w:uiPriority="67"/>
+    <w:lsdException w:name="Medium Grid 2 Accent 6" w:uiPriority="68"/>
+    <w:lsdException w:name="Medium Grid 3 Accent 6" w:uiPriority="69"/>
+    <w:lsdException w:name="Dark List Accent 6" w:uiPriority="70"/>
+    <w:lsdException w:name="Colorful Shading Accent 6" w:uiPriority="71"/>
+    <w:lsdException w:name="Colorful List Accent 6" w:uiPriority="72"/>
+    <w:lsdException w:name="Colorful Grid Accent 6" w:uiPriority="73"/>
+    <w:lsdException w:name="Subtle Emphasis" w:uiPriority="19" w:qFormat="1"/>
+    <w:lsdException w:name="Intense Emphasis" w:uiPriority="21" w:qFormat="1"/>
+    <w:lsdException w:name="Subtle Reference" w:uiPriority="31" w:qFormat="1"/>
+    <w:lsdException w:name="Intense Reference" w:uiPriority="32" w:qFormat="1"/>
+    <w:lsdException w:name="Book Title" w:uiPriority="33" w:qFormat="1"/>
+    <w:lsdException w:name="Bibliography" w:semiHidden="1" w:uiPriority="37" w:unhideWhenUsed="1"/>
+    <w:lsdException w:name="TOC Heading" w:semiHidden="1" w:uiPriority="39" w:unhideWhenUsed="1" w:qFormat="1"/>
+    <w:lsdException w:name="Plain Table 1" w:uiPriority="41"/>
+    <w:lsdException w:name="Plain Table 2" w:uiPriority="42"/>
+    <w:lsdException w:name="Plain Table 3" w:uiPriority="43"/>
+    <w:lsdException w:name="Plain Table 4" w:uiPriority="44"/>
+    <w:lsdException w:name="Plain Table 5" w:uiPriority="45"/>
+    <w:lsdException w:name="Grid Table Light" w:uiPriority="40"/>
+    <w:lsdException w:name="Grid Table 1 Light" w:uiPriority="46"/>
+    <w:lsdException w:name="Grid Table 2" w:uiPriority="47"/>
+    <w:lsdException w:name="Grid Table 3" w:uiPriority="48"/>
+    <w:lsdException w:name="Grid Table 4" w:uiPriority="49"/>
+    <w:lsdException w:name="Grid Table 5 Dark" w:uiPriority="50"/>
+    <w:lsdException w:name="Grid Table 6 Colorful" w:uiPriority="51"/>
+    <w:lsdException w:name="Grid Table 7 Colorful" w:uiPriority="52"/>
+    <w:lsdException w:name="Grid Table 1 Light Accent 1" w:uiPriority="46"/>
+    <w:lsdException w:name="Grid Table 2 Accent 1" w:uiPriority="47"/>
+    <w:lsdException w:name="Grid Table 3 Accent 1" w:uiPriority="48"/>
+    <w:lsdException w:name="Grid Table 4 Accent 1" w:uiPriority="49"/>
+    <w:lsdException w:name="Grid Table 5 Dark Accent 1" w:uiPriority="50"/>
+    <w:lsdException w:name="Grid Table 6 Colorful Accent 1" w:uiPriority="51"/>
+    <w:lsdException w:name="Grid Table 7 Colorful Accent 1" w:uiPriority="52"/>
+    <w:lsdException w:name="Grid Table 1 Light Accent 2" w:uiPriority="46"/>
+    <w:lsdException w:name="Grid Table 2 Accent 2" w:uiPriority="47"/>
+    <w:lsdException w:name="Grid Table 3 Accent 2" w:uiPriority="48"/>
+    <w:lsdException w:name="Grid Table 4 Accent 2" w:uiPriority="49"/>
+    <w:lsdException w:name="Grid Table 5 Dark Accent 2" w:uiPriority="50"/>
+    <w:lsdException w:name="Grid Table 6 Colorful Accent 2" w:uiPriority="51"/>
+    <w:lsdException w:name="Grid Table 7 Colorful Accent 2" w:uiPriority="52"/>
+    <w:lsdException w:name="Grid Table 1 Light Accent 3" w:uiPriority="46"/>
+    <w:lsdException w:name="Grid Table 2 Accent 3" w:uiPriority="47"/>
+    <w:lsdException w:name="Grid Table 3 Accent 3" w:uiPriority="48"/>
+    <w:lsdException w:name="Grid Table 4 Accent 3" w:uiPriority="49"/>
+    <w:lsdException w:name="Grid Table 5 Dark Accent 3" w:uiPriority="50"/>
+    <w:lsdException w:name="Grid Table 6 Colorful Accent 3" w:uiPriority="51"/>
+    <w:lsdException w:name="Grid Table 7 Colorful Accent 3" w:uiPriority="52"/>
+    <w:lsdException w:name="Grid Table 1 Light Accent 4" w:uiPriority="46"/>
+    <w:lsdException w:name="Grid Table 2 Accent 4" w:uiPriority="47"/>
+    <w:lsdException w:name="Grid Table 3 Accent 4" w:uiPriority="48"/>
+    <w:lsdException w:name="Grid Table 4 Accent 4" w:uiPriority="49"/>
+    <w:lsdException w:name="Grid Table 5 Dark Accent 4" w:uiPriority="50"/>
+    <w:lsdException w:name="Grid Table 6 Colorful Accent 4" w:uiPriority="51"/>
+    <w:lsdException w:name="Grid Table 7 Colorful Accent 4" w:uiPriority="52"/>
+    <w:lsdException w:name="Grid Table 1 Light Accent 5" w:uiPriority="46"/>
+    <w:lsdException w:name="Grid Table 2 Accent 5" w:uiPriority="47"/>
+    <w:lsdException w:name="Grid Table 3 Accent 5" w:uiPriority="48"/>
+    <w:lsdException w:name="Grid Table 4 Accent 5" w:uiPriority="49"/>
+    <w:lsdException w:name="Grid Table 5 Dark Accent 5" w:uiPriority="50"/>
+    <w:lsdException w:name="Grid Table 6 Colorful Accent 5" w:uiPriority="51"/>
+    <w:lsdException w:name="Grid Table 7 Colorful Accent 5" w:uiPriority="52"/>
+    <w:lsdException w:name="Grid Table 1 Light Accent 6" w:uiPriority="46"/>
+    <w:lsdException w:name="Grid Table 2 Accent 6" w:uiPriority="47"/>
+    <w:lsdException w:name="Grid Table 3 Accent 6" w:uiPriority="48"/>
+    <w:lsdException w:name="Grid Table 4 Accent 6" w:uiPriority="49"/>
+    <w:lsdException w:name="Grid Table 5 Dark Accent 6" w:uiPriority="50"/>
+    <w:lsdException w:name="Grid Table 6 Colorful Accent 6" w:uiPriority="51"/>
+    <w:lsdException w:name="Grid Table 7 Colorful Accent 6" w:uiPriority="52"/>
+    <w:lsdException w:name="List Table 1 Light" w:uiPriority="46"/>
+    <w:lsdException w:name="List Table 2" w:uiPriority="47"/>
+    <w:lsdException w:name="List Table 3" w:uiPriority="48"/>
+    <w:lsdException w:name="List Table 4" w:uiPriority="49"/>
+    <w:lsdException w:name="List Table 5 Dark" w:uiPriority="50"/>
+    <w:lsdException w:name="List Table 6 Colorful" w:uiPriority="51"/>
+    <w:lsdException w:name="List Table 7 Colorful" w:uiPriority="52"/>
+    <w:lsdException w:name="List Table 1 Light Accent 1" w:uiPriority="46"/>
+    <w:lsdException w:name="List Table 2 Accent 1" w:uiPriority="47"/>
+    <w:lsdException w:name="List Table 3 Accent 1" w:uiPriority="48"/>
+    <w:lsdException w:name="List Table 4 Accent 1" w:uiPriority="49"/>
+    <w:lsdException w:name="List Table 5 Dark Accent 1" w:uiPriority="50"/>
+    <w:lsdException w:name="List Table 6 Colorful Accent 1" w:uiPriority="51"/>
+    <w:lsdException w:name="List Table 7 Colorful Accent 1" w:uiPriority="52"/>
+    <w:lsdException w:name="List Table 1 Light Accent 2" w:uiPriority="46"/>
+    <w:lsdException w:name="List Table 2 Accent 2" w:uiPriority="47"/>
+    <w:lsdException w:name="List Table 3 Accent 2" w:uiPriority="48"/>
+    <w:lsdException w:name="List Table 4 Accent 2" w:uiPriority="49"/>
+    <w:lsdException w:name="List Table 5 Dark Accent 2" w:uiPriority="50"/>
+    <w:lsdException w:name="List Table 6 Colorful Accent 2" w:uiPriority="51"/>
+    <w:lsdException w:name="List Table 7 Colorful Accent 2" w:uiPriority="52"/>
+    <w:lsdException w:name="List Table 1 Light Accent 3" w:uiPriority="46"/>
+    <w:lsdException w:name="List Table 2 Accent 3" w:uiPriority="47"/>
+    <w:lsdException w:name="List Table 3 Accent 3" w:uiPriority="48"/>
+    <w:lsdException w:name="List Table 4 Accent 3" w:uiPriority="49"/>
+    <w:lsdException w:name="List Table 5 Dark Accent 3" w:uiPriority="50"/>
+    <w:lsdException w:name="List Table 6 Colorful Accent 3" w:uiPriority="51"/>
+    <w:lsdException w:name="List Table 7 Colorful Accent 3" w:uiPriority="52"/>
+    <w:lsdException w:name="List Table 1 Light Accent 4" w:uiPriority="46"/>
+    <w:lsdException w:name="List Table 2 Accent 4" w:uiPriority="47"/>
+    <w:lsdException w:name="List Table 3 Accent 4" w:uiPriority="48"/>
+    <w:lsdException w:name="List Table 4 Accent 4" w:uiPriority="49"/>
+    <w:lsdException w:name="List Table 5 Dark Accent 4" w:uiPriority="50"/>
+    <w:lsdException w:name="List Table 6 Colorful Accent 4" w:uiPriority="51"/>
+    <w:lsdException w:name="List Table 7 Colorful Accent 4" w:uiPriority="52"/>
+    <w:lsdException w:name="List Table 1 Light Accent 5" w:uiPriority="46"/>
+    <w:lsdException w:name="List Table 2 Accent 5" w:uiPriority="47"/>
+    <w:lsdException w:name="List Table 3 Accent 5" w:uiPriority="48"/>
+    <w:lsdException w:name="List Table 4 Accent 5" w:uiPriority="49"/>
+    <w:lsdException w:name="List Table 5 Dark Accent 5" w:uiPriority="50"/>
+    <w:lsdException w:name="List Table 6 Colorful Accent 5" w:uiPriority="51"/>
+    <w:lsdException w:name="List Table 7 Colorful Accent 5" w:uiPriority="52"/>
+    <w:lsdException w:name="List Table 1 Light Accent 6" w:uiPriority="46"/>
+    <w:lsdException w:name="List Table 2 Accent 6" w:uiPriority="47"/>
+    <w:lsdException w:name="List Table 3 Accent 6" w:uiPriority="48"/>
+    <w:lsdException w:name="List Table 4 Accent 6" w:uiPriority="49"/>
+    <w:lsdException w:name="List Table 5 Dark Accent 6" w:uiPriority="50"/>
+    <w:lsdException w:name="List Table 6 Colorful Accent 6" w:uiPriority="51"/>
+    <w:lsdException w:name="List Table 7 Colorful Accent 6" w:uiPriority="52"/>
   </w:latentStyles>
   <w:style w:type="paragraph" w:default="1" w:styleId="a">
     <w:name w:val="Normal"/>
@@ -4710,7 +5638,6 @@
     <w:uiPriority w:val="99"/>
     <w:semiHidden/>
     <w:unhideWhenUsed/>
-    <w:qFormat/>
     <w:tblPr>
       <w:tblInd w:w="0" w:type="dxa"/>
       <w:tblCellMar>
@@ -4732,7 +5659,6 @@
     <w:basedOn w:val="a"/>
     <w:link w:val="Char"/>
     <w:uiPriority w:val="99"/>
-    <w:semiHidden/>
     <w:unhideWhenUsed/>
     <w:rsid w:val="0070358E"/>
     <w:pPr>
@@ -4756,7 +5682,6 @@
     <w:basedOn w:val="a0"/>
     <w:link w:val="a3"/>
     <w:uiPriority w:val="99"/>
-    <w:semiHidden/>
     <w:rsid w:val="0070358E"/>
     <w:rPr>
       <w:sz w:val="18"/>
@@ -4768,7 +5693,6 @@
     <w:basedOn w:val="a"/>
     <w:link w:val="Char0"/>
     <w:uiPriority w:val="99"/>
-    <w:semiHidden/>
     <w:unhideWhenUsed/>
     <w:rsid w:val="0070358E"/>
     <w:pPr>
@@ -4789,7 +5713,6 @@
     <w:basedOn w:val="a0"/>
     <w:link w:val="a4"/>
     <w:uiPriority w:val="99"/>
-    <w:semiHidden/>
     <w:rsid w:val="0070358E"/>
     <w:rPr>
       <w:sz w:val="18"/>

</xml_diff>